<commit_message>
updated paper and report
</commit_message>
<xml_diff>
--- a/docs/Mini project Report Group 10.docx
+++ b/docs/Mini project Report Group 10.docx
@@ -354,7 +354,7 @@
                     </pic:cNvPicPr>
                   </pic:nvPicPr>
                   <pic:blipFill>
-                    <a:blip r:embed="rId5"/>
+                    <a:blip r:embed="rId7"/>
                     <a:srcRect/>
                     <a:stretch>
                       <a:fillRect/>
@@ -540,11 +540,14 @@
     <w:p>
       <w:pPr>
         <w:sectPr>
+          <w:footerReference w:type="even" r:id="rId8"/>
+          <w:footerReference w:type="default" r:id="rId9"/>
           <w:pgSz w:w="11900" w:h="15408"/>
-          <w:pgMar w:top="1327" w:right="1440" w:bottom="957" w:left="1440" w:header="0" w:footer="0" w:gutter="0"/>
+          <w:pgMar w:top="1327" w:right="1440" w:bottom="957" w:left="1440" w:header="0" w:footer="397" w:gutter="0"/>
           <w:cols w:space="720" w:equalWidth="0">
             <w:col w:w="9024"/>
           </w:cols>
+          <w:docGrid w:linePitch="326"/>
         </w:sectPr>
       </w:pPr>
     </w:p>
@@ -591,7 +594,7 @@
                     </pic:cNvPicPr>
                   </pic:nvPicPr>
                   <pic:blipFill>
-                    <a:blip r:embed="rId6">
+                    <a:blip r:embed="rId10">
                       <a:clrChange>
                         <a:clrFrom>
                           <a:srgbClr val="FFFFFF"/>
@@ -1182,10 +1185,11 @@
       <w:pPr>
         <w:sectPr>
           <w:pgSz w:w="11900" w:h="15408"/>
-          <w:pgMar w:top="1440" w:right="1004" w:bottom="1440" w:left="1080" w:header="0" w:footer="0" w:gutter="0"/>
+          <w:pgMar w:top="1440" w:right="1004" w:bottom="1440" w:left="1080" w:header="0" w:footer="397" w:gutter="0"/>
           <w:cols w:space="720" w:equalWidth="0">
             <w:col w:w="9820"/>
           </w:cols>
+          <w:docGrid w:linePitch="326"/>
         </w:sectPr>
       </w:pPr>
     </w:p>
@@ -1240,7 +1244,7 @@
                     </pic:cNvPicPr>
                   </pic:nvPicPr>
                   <pic:blipFill>
-                    <a:blip r:embed="rId6">
+                    <a:blip r:embed="rId10">
                       <a:clrChange>
                         <a:clrFrom>
                           <a:srgbClr val="FFFFFF"/>
@@ -1625,10 +1629,11 @@
       <w:pPr>
         <w:sectPr>
           <w:pgSz w:w="11900" w:h="15408"/>
-          <w:pgMar w:top="789" w:right="1024" w:bottom="1440" w:left="1080" w:header="0" w:footer="0" w:gutter="0"/>
+          <w:pgMar w:top="789" w:right="1024" w:bottom="1440" w:left="1080" w:header="0" w:footer="397" w:gutter="0"/>
           <w:cols w:space="720" w:equalWidth="0">
             <w:col w:w="9800"/>
           </w:cols>
+          <w:docGrid w:linePitch="326"/>
         </w:sectPr>
       </w:pPr>
     </w:p>
@@ -2596,10 +2601,11 @@
       <w:pPr>
         <w:sectPr>
           <w:pgSz w:w="11900" w:h="15408"/>
-          <w:pgMar w:top="817" w:right="1004" w:bottom="1440" w:left="1080" w:header="0" w:footer="0" w:gutter="0"/>
+          <w:pgMar w:top="817" w:right="1004" w:bottom="1440" w:left="1080" w:header="0" w:footer="397" w:gutter="0"/>
           <w:cols w:space="720" w:equalWidth="0">
             <w:col w:w="9820"/>
           </w:cols>
+          <w:docGrid w:linePitch="326"/>
         </w:sectPr>
       </w:pPr>
     </w:p>
@@ -2687,10 +2693,11 @@
         </w:rPr>
         <w:sectPr>
           <w:pgSz w:w="11900" w:h="15408"/>
-          <w:pgMar w:top="817" w:right="1440" w:bottom="1440" w:left="1440" w:header="0" w:footer="0" w:gutter="0"/>
+          <w:pgMar w:top="817" w:right="1440" w:bottom="1440" w:left="1440" w:header="0" w:footer="397" w:gutter="0"/>
           <w:cols w:space="720" w:equalWidth="0">
             <w:col w:w="9024"/>
           </w:cols>
+          <w:docGrid w:linePitch="326"/>
         </w:sectPr>
       </w:pPr>
       <w:r>
@@ -3146,10 +3153,11 @@
         </w:rPr>
         <w:sectPr>
           <w:pgSz w:w="11900" w:h="15408"/>
-          <w:pgMar w:top="817" w:right="1440" w:bottom="1440" w:left="1120" w:header="0" w:footer="0" w:gutter="0"/>
+          <w:pgMar w:top="817" w:right="1440" w:bottom="1440" w:left="1120" w:header="0" w:footer="397" w:gutter="0"/>
           <w:cols w:space="720" w:equalWidth="0">
             <w:col w:w="9344"/>
           </w:cols>
+          <w:docGrid w:linePitch="326"/>
         </w:sectPr>
       </w:pPr>
       <w:r>
@@ -3351,6 +3359,7 @@
         <w:tabs>
           <w:tab w:val="left" w:leader="dot" w:pos="8540"/>
         </w:tabs>
+        <w:spacing w:line="360" w:lineRule="auto"/>
         <w:ind w:left="20"/>
         <w:rPr>
           <w:sz w:val="25"/>
@@ -3394,6 +3403,567 @@
         </w:rPr>
         <w:t>17</w:t>
       </w:r>
+    </w:p>
+    <w:p>
+      <w:pPr>
+        <w:tabs>
+          <w:tab w:val="left" w:leader="dot" w:pos="8540"/>
+        </w:tabs>
+        <w:spacing w:line="360" w:lineRule="auto"/>
+        <w:ind w:left="20"/>
+        <w:rPr>
+          <w:sz w:val="25"/>
+          <w:szCs w:val="25"/>
+        </w:rPr>
+      </w:pPr>
+    </w:p>
+    <w:p>
+      <w:pPr>
+        <w:tabs>
+          <w:tab w:val="left" w:leader="dot" w:pos="8540"/>
+        </w:tabs>
+        <w:spacing w:line="360" w:lineRule="auto"/>
+        <w:ind w:left="20"/>
+        <w:rPr>
+          <w:sz w:val="25"/>
+          <w:szCs w:val="25"/>
+        </w:rPr>
+      </w:pPr>
+      <w:r>
+        <w:rPr>
+          <w:sz w:val="25"/>
+          <w:szCs w:val="25"/>
+        </w:rPr>
+        <w:t>7.2.1</w:t>
+      </w:r>
+      <w:r>
+        <w:rPr>
+          <w:sz w:val="25"/>
+          <w:szCs w:val="25"/>
+        </w:rPr>
+        <w:t xml:space="preserve"> </w:t>
+      </w:r>
+      <w:r>
+        <w:rPr>
+          <w:sz w:val="25"/>
+          <w:szCs w:val="25"/>
+        </w:rPr>
+        <w:t>Sigmoid Activation function</w:t>
+      </w:r>
+      <w:r>
+        <w:rPr>
+          <w:sz w:val="25"/>
+          <w:szCs w:val="25"/>
+        </w:rPr>
+        <w:tab/>
+      </w:r>
+      <w:r>
+        <w:rPr>
+          <w:sz w:val="25"/>
+          <w:szCs w:val="25"/>
+        </w:rPr>
+        <w:t>20</w:t>
+      </w:r>
+    </w:p>
+    <w:p>
+      <w:pPr>
+        <w:tabs>
+          <w:tab w:val="left" w:leader="dot" w:pos="8540"/>
+        </w:tabs>
+        <w:spacing w:line="360" w:lineRule="auto"/>
+        <w:ind w:left="20"/>
+        <w:rPr>
+          <w:sz w:val="25"/>
+          <w:szCs w:val="25"/>
+        </w:rPr>
+      </w:pPr>
+    </w:p>
+    <w:p>
+      <w:pPr>
+        <w:tabs>
+          <w:tab w:val="left" w:leader="dot" w:pos="8540"/>
+        </w:tabs>
+        <w:spacing w:line="360" w:lineRule="auto"/>
+        <w:ind w:left="20"/>
+        <w:rPr>
+          <w:sz w:val="25"/>
+          <w:szCs w:val="25"/>
+        </w:rPr>
+      </w:pPr>
+      <w:r>
+        <w:rPr>
+          <w:sz w:val="25"/>
+          <w:szCs w:val="25"/>
+        </w:rPr>
+        <w:t>7.2.2</w:t>
+      </w:r>
+      <w:r>
+        <w:rPr>
+          <w:sz w:val="25"/>
+          <w:szCs w:val="25"/>
+        </w:rPr>
+        <w:t xml:space="preserve"> </w:t>
+      </w:r>
+      <w:r>
+        <w:rPr>
+          <w:sz w:val="25"/>
+          <w:szCs w:val="25"/>
+        </w:rPr>
+        <w:t>E</w:t>
+      </w:r>
+      <w:r>
+        <w:rPr>
+          <w:sz w:val="25"/>
+          <w:szCs w:val="25"/>
+        </w:rPr>
+        <w:t>lu Activation function</w:t>
+      </w:r>
+      <w:r>
+        <w:rPr>
+          <w:sz w:val="25"/>
+          <w:szCs w:val="25"/>
+        </w:rPr>
+        <w:tab/>
+      </w:r>
+      <w:r>
+        <w:rPr>
+          <w:sz w:val="25"/>
+          <w:szCs w:val="25"/>
+        </w:rPr>
+        <w:t>22</w:t>
+      </w:r>
+    </w:p>
+    <w:p>
+      <w:pPr>
+        <w:tabs>
+          <w:tab w:val="left" w:leader="dot" w:pos="8540"/>
+        </w:tabs>
+        <w:spacing w:line="360" w:lineRule="auto"/>
+        <w:ind w:left="20"/>
+        <w:rPr>
+          <w:sz w:val="25"/>
+          <w:szCs w:val="25"/>
+        </w:rPr>
+      </w:pPr>
+    </w:p>
+    <w:p>
+      <w:pPr>
+        <w:tabs>
+          <w:tab w:val="left" w:leader="dot" w:pos="8540"/>
+        </w:tabs>
+        <w:spacing w:line="360" w:lineRule="auto"/>
+        <w:ind w:left="20"/>
+        <w:rPr>
+          <w:sz w:val="25"/>
+          <w:szCs w:val="25"/>
+        </w:rPr>
+      </w:pPr>
+      <w:r>
+        <w:rPr>
+          <w:sz w:val="25"/>
+          <w:szCs w:val="25"/>
+        </w:rPr>
+        <w:t>7.2.3</w:t>
+      </w:r>
+      <w:r>
+        <w:rPr>
+          <w:sz w:val="25"/>
+          <w:szCs w:val="25"/>
+        </w:rPr>
+        <w:t xml:space="preserve"> </w:t>
+      </w:r>
+      <w:proofErr w:type="spellStart"/>
+      <w:r>
+        <w:rPr>
+          <w:sz w:val="25"/>
+          <w:szCs w:val="25"/>
+        </w:rPr>
+        <w:t>Selu</w:t>
+      </w:r>
+      <w:proofErr w:type="spellEnd"/>
+      <w:r>
+        <w:rPr>
+          <w:sz w:val="25"/>
+          <w:szCs w:val="25"/>
+        </w:rPr>
+        <w:t xml:space="preserve"> Activation function</w:t>
+      </w:r>
+      <w:r>
+        <w:rPr>
+          <w:sz w:val="25"/>
+          <w:szCs w:val="25"/>
+        </w:rPr>
+        <w:tab/>
+      </w:r>
+      <w:r>
+        <w:rPr>
+          <w:sz w:val="25"/>
+          <w:szCs w:val="25"/>
+        </w:rPr>
+        <w:t>23</w:t>
+      </w:r>
+    </w:p>
+    <w:p>
+      <w:pPr>
+        <w:tabs>
+          <w:tab w:val="left" w:leader="dot" w:pos="8540"/>
+        </w:tabs>
+        <w:spacing w:line="360" w:lineRule="auto"/>
+        <w:ind w:left="20"/>
+        <w:rPr>
+          <w:sz w:val="25"/>
+          <w:szCs w:val="25"/>
+        </w:rPr>
+      </w:pPr>
+    </w:p>
+    <w:p>
+      <w:pPr>
+        <w:tabs>
+          <w:tab w:val="left" w:leader="dot" w:pos="8540"/>
+        </w:tabs>
+        <w:spacing w:line="360" w:lineRule="auto"/>
+        <w:ind w:left="20"/>
+        <w:rPr>
+          <w:sz w:val="25"/>
+          <w:szCs w:val="25"/>
+        </w:rPr>
+      </w:pPr>
+      <w:r>
+        <w:rPr>
+          <w:sz w:val="25"/>
+          <w:szCs w:val="25"/>
+        </w:rPr>
+        <w:t>7.2.4</w:t>
+      </w:r>
+      <w:r>
+        <w:rPr>
+          <w:sz w:val="25"/>
+          <w:szCs w:val="25"/>
+        </w:rPr>
+        <w:t xml:space="preserve"> </w:t>
+      </w:r>
+      <w:proofErr w:type="spellStart"/>
+      <w:r>
+        <w:rPr>
+          <w:sz w:val="25"/>
+          <w:szCs w:val="25"/>
+        </w:rPr>
+        <w:t>Relu</w:t>
+      </w:r>
+      <w:proofErr w:type="spellEnd"/>
+      <w:r>
+        <w:rPr>
+          <w:sz w:val="25"/>
+          <w:szCs w:val="25"/>
+        </w:rPr>
+        <w:t xml:space="preserve"> Activation function</w:t>
+      </w:r>
+      <w:r>
+        <w:rPr>
+          <w:sz w:val="25"/>
+          <w:szCs w:val="25"/>
+        </w:rPr>
+        <w:tab/>
+      </w:r>
+      <w:r>
+        <w:rPr>
+          <w:sz w:val="25"/>
+          <w:szCs w:val="25"/>
+        </w:rPr>
+        <w:t>25</w:t>
+      </w:r>
+    </w:p>
+    <w:p>
+      <w:pPr>
+        <w:tabs>
+          <w:tab w:val="left" w:leader="dot" w:pos="8540"/>
+        </w:tabs>
+        <w:spacing w:line="360" w:lineRule="auto"/>
+        <w:ind w:left="20"/>
+        <w:rPr>
+          <w:sz w:val="25"/>
+          <w:szCs w:val="25"/>
+        </w:rPr>
+      </w:pPr>
+    </w:p>
+    <w:p>
+      <w:pPr>
+        <w:tabs>
+          <w:tab w:val="left" w:leader="dot" w:pos="8540"/>
+        </w:tabs>
+        <w:spacing w:line="360" w:lineRule="auto"/>
+        <w:ind w:left="20"/>
+        <w:rPr>
+          <w:sz w:val="25"/>
+          <w:szCs w:val="25"/>
+        </w:rPr>
+      </w:pPr>
+    </w:p>
+    <w:p>
+      <w:pPr>
+        <w:tabs>
+          <w:tab w:val="left" w:leader="dot" w:pos="8540"/>
+        </w:tabs>
+        <w:ind w:left="20"/>
+        <w:rPr>
+          <w:sz w:val="25"/>
+          <w:szCs w:val="25"/>
+        </w:rPr>
+      </w:pPr>
+    </w:p>
+    <w:p>
+      <w:pPr>
+        <w:tabs>
+          <w:tab w:val="left" w:leader="dot" w:pos="8540"/>
+        </w:tabs>
+        <w:ind w:left="20"/>
+        <w:rPr>
+          <w:sz w:val="25"/>
+          <w:szCs w:val="25"/>
+        </w:rPr>
+      </w:pPr>
+    </w:p>
+    <w:p/>
+    <w:p/>
+    <w:p/>
+    <w:p/>
+    <w:p/>
+    <w:p/>
+    <w:p/>
+    <w:p/>
+    <w:p/>
+    <w:p/>
+    <w:p/>
+    <w:p/>
+    <w:p/>
+    <w:p/>
+    <w:p/>
+    <w:p/>
+    <w:p/>
+    <w:p/>
+    <w:p/>
+    <w:p>
+      <w:pPr>
+        <w:rPr>
+          <w:b/>
+          <w:bCs/>
+          <w:sz w:val="36"/>
+          <w:szCs w:val="36"/>
+        </w:rPr>
+      </w:pPr>
+      <w:r>
+        <w:rPr>
+          <w:b/>
+          <w:bCs/>
+          <w:sz w:val="36"/>
+          <w:szCs w:val="36"/>
+        </w:rPr>
+        <w:t>LIST OF TABLES</w:t>
+      </w:r>
+    </w:p>
+    <w:p>
+      <w:pPr>
+        <w:rPr>
+          <w:b/>
+          <w:bCs/>
+        </w:rPr>
+      </w:pPr>
+    </w:p>
+    <w:p>
+      <w:pPr>
+        <w:spacing w:line="360" w:lineRule="auto"/>
+        <w:rPr>
+          <w:sz w:val="20"/>
+          <w:szCs w:val="20"/>
+        </w:rPr>
+      </w:pPr>
+    </w:p>
+    <w:p>
+      <w:pPr>
+        <w:spacing w:line="360" w:lineRule="auto"/>
+      </w:pPr>
+      <w:r>
+        <w:rPr>
+          <w:color w:val="000000" w:themeColor="text1"/>
+          <w:sz w:val="25"/>
+          <w:szCs w:val="25"/>
+          <w:shd w:val="clear" w:color="auto" w:fill="FFFFFF"/>
+        </w:rPr>
+        <w:t>2.1 Research papers with their authors and abstract</w:t>
+      </w:r>
+      <w:r>
+        <w:rPr>
+          <w:color w:val="000000" w:themeColor="text1"/>
+          <w:sz w:val="25"/>
+          <w:szCs w:val="25"/>
+          <w:shd w:val="clear" w:color="auto" w:fill="FFFFFF"/>
+        </w:rPr>
+        <w:t>……………………………………</w:t>
+      </w:r>
+      <w:r>
+        <w:rPr>
+          <w:sz w:val="20"/>
+          <w:szCs w:val="20"/>
+        </w:rPr>
+        <w:tab/>
+      </w:r>
+      <w:r>
+        <w:t>13</w:t>
+      </w:r>
+    </w:p>
+    <w:p>
+      <w:pPr>
+        <w:spacing w:line="360" w:lineRule="auto"/>
+      </w:pPr>
+    </w:p>
+    <w:p>
+      <w:pPr>
+        <w:spacing w:line="360" w:lineRule="auto"/>
+      </w:pPr>
+      <w:r>
+        <w:rPr>
+          <w:color w:val="000000" w:themeColor="text1"/>
+          <w:sz w:val="25"/>
+          <w:szCs w:val="25"/>
+          <w:shd w:val="clear" w:color="auto" w:fill="FFFFFF"/>
+        </w:rPr>
+        <w:t>8</w:t>
+      </w:r>
+      <w:r>
+        <w:rPr>
+          <w:color w:val="000000" w:themeColor="text1"/>
+          <w:sz w:val="25"/>
+          <w:szCs w:val="25"/>
+          <w:shd w:val="clear" w:color="auto" w:fill="FFFFFF"/>
+        </w:rPr>
+        <w:t xml:space="preserve">.1 </w:t>
+      </w:r>
+      <w:r>
+        <w:rPr>
+          <w:sz w:val="25"/>
+          <w:szCs w:val="25"/>
+        </w:rPr>
+        <w:t>Comparative</w:t>
+      </w:r>
+      <w:r>
+        <w:rPr>
+          <w:sz w:val="25"/>
+          <w:szCs w:val="25"/>
+        </w:rPr>
+        <w:t xml:space="preserve"> study of different activation functions and their </w:t>
+      </w:r>
+      <w:r>
+        <w:rPr>
+          <w:sz w:val="25"/>
+          <w:szCs w:val="25"/>
+        </w:rPr>
+        <w:t xml:space="preserve">      </w:t>
+      </w:r>
+      <w:r>
+        <w:rPr>
+          <w:sz w:val="25"/>
+          <w:szCs w:val="25"/>
+        </w:rPr>
+        <w:t>accuracies</w:t>
+      </w:r>
+      <w:r>
+        <w:rPr>
+          <w:color w:val="000000" w:themeColor="text1"/>
+          <w:sz w:val="25"/>
+          <w:szCs w:val="25"/>
+          <w:shd w:val="clear" w:color="auto" w:fill="FFFFFF"/>
+        </w:rPr>
+        <w:t>…………………………………</w:t>
+      </w:r>
+      <w:r>
+        <w:rPr>
+          <w:color w:val="000000" w:themeColor="text1"/>
+          <w:sz w:val="25"/>
+          <w:szCs w:val="25"/>
+          <w:shd w:val="clear" w:color="auto" w:fill="FFFFFF"/>
+        </w:rPr>
+        <w:t>………………………………………</w:t>
+      </w:r>
+      <w:r>
+        <w:rPr>
+          <w:color w:val="000000" w:themeColor="text1"/>
+          <w:sz w:val="25"/>
+          <w:szCs w:val="25"/>
+          <w:shd w:val="clear" w:color="auto" w:fill="FFFFFF"/>
+        </w:rPr>
+        <w:t>…</w:t>
+      </w:r>
+      <w:r>
+        <w:rPr>
+          <w:sz w:val="20"/>
+          <w:szCs w:val="20"/>
+        </w:rPr>
+        <w:tab/>
+      </w:r>
+      <w:r>
+        <w:t>23</w:t>
+      </w:r>
+    </w:p>
+    <w:p>
+      <w:pPr>
+        <w:spacing w:line="360" w:lineRule="auto"/>
+      </w:pPr>
+    </w:p>
+    <w:p>
+      <w:pPr>
+        <w:spacing w:line="360" w:lineRule="auto"/>
+        <w:rPr>
+          <w:color w:val="000000" w:themeColor="text1"/>
+          <w:sz w:val="25"/>
+          <w:szCs w:val="25"/>
+          <w:shd w:val="clear" w:color="auto" w:fill="FFFFFF"/>
+        </w:rPr>
+      </w:pPr>
+    </w:p>
+    <w:p>
+      <w:pPr>
+        <w:spacing w:line="200" w:lineRule="exact"/>
+        <w:rPr>
+          <w:sz w:val="20"/>
+          <w:szCs w:val="20"/>
+        </w:rPr>
+      </w:pPr>
+    </w:p>
+    <w:p>
+      <w:pPr>
+        <w:spacing w:line="373" w:lineRule="exact"/>
+        <w:rPr>
+          <w:sz w:val="20"/>
+          <w:szCs w:val="20"/>
+        </w:rPr>
+      </w:pPr>
+    </w:p>
+    <w:p>
+      <w:pPr>
+        <w:tabs>
+          <w:tab w:val="left" w:leader="dot" w:pos="8520"/>
+        </w:tabs>
+        <w:sectPr>
+          <w:pgSz w:w="11900" w:h="15408"/>
+          <w:pgMar w:top="831" w:right="1440" w:bottom="1440" w:left="1080" w:header="0" w:footer="397" w:gutter="0"/>
+          <w:cols w:space="720" w:equalWidth="0">
+            <w:col w:w="9384"/>
+          </w:cols>
+          <w:docGrid w:linePitch="326"/>
+        </w:sectPr>
+      </w:pPr>
+    </w:p>
+    <w:p>
+      <w:pPr>
+        <w:rPr>
+          <w:b/>
+          <w:bCs/>
+          <w:sz w:val="43"/>
+          <w:szCs w:val="43"/>
+        </w:rPr>
+      </w:pPr>
+      <w:bookmarkStart w:id="7" w:name="page9"/>
+      <w:bookmarkEnd w:id="7"/>
     </w:p>
     <w:p/>
     <w:p/>
@@ -3424,266 +3994,6 @@
     <w:p/>
     <w:p/>
     <w:p/>
-    <w:p/>
-    <w:p/>
-    <w:p/>
-    <w:p/>
-    <w:p/>
-    <w:p/>
-    <w:p/>
-    <w:p/>
-    <w:p/>
-    <w:p>
-      <w:pPr>
-        <w:rPr>
-          <w:b/>
-          <w:bCs/>
-          <w:sz w:val="36"/>
-          <w:szCs w:val="36"/>
-        </w:rPr>
-      </w:pPr>
-      <w:r>
-        <w:rPr>
-          <w:b/>
-          <w:bCs/>
-          <w:sz w:val="36"/>
-          <w:szCs w:val="36"/>
-        </w:rPr>
-        <w:t>LIST OF TABLES</w:t>
-      </w:r>
-    </w:p>
-    <w:p>
-      <w:pPr>
-        <w:rPr>
-          <w:b/>
-          <w:bCs/>
-        </w:rPr>
-      </w:pPr>
-    </w:p>
-    <w:p>
-      <w:pPr>
-        <w:spacing w:line="360" w:lineRule="auto"/>
-        <w:rPr>
-          <w:sz w:val="20"/>
-          <w:szCs w:val="20"/>
-        </w:rPr>
-      </w:pPr>
-    </w:p>
-    <w:p>
-      <w:pPr>
-        <w:spacing w:line="360" w:lineRule="auto"/>
-      </w:pPr>
-      <w:r>
-        <w:rPr>
-          <w:color w:val="000000" w:themeColor="text1"/>
-          <w:sz w:val="25"/>
-          <w:szCs w:val="25"/>
-          <w:shd w:val="clear" w:color="auto" w:fill="FFFFFF"/>
-        </w:rPr>
-        <w:t>2.1 Research papers with their authors and abstract</w:t>
-      </w:r>
-      <w:r>
-        <w:rPr>
-          <w:color w:val="000000" w:themeColor="text1"/>
-          <w:sz w:val="25"/>
-          <w:szCs w:val="25"/>
-          <w:shd w:val="clear" w:color="auto" w:fill="FFFFFF"/>
-        </w:rPr>
-        <w:t>……………………………………</w:t>
-      </w:r>
-      <w:r>
-        <w:rPr>
-          <w:sz w:val="20"/>
-          <w:szCs w:val="20"/>
-        </w:rPr>
-        <w:tab/>
-      </w:r>
-      <w:r>
-        <w:t>13</w:t>
-      </w:r>
-    </w:p>
-    <w:p>
-      <w:pPr>
-        <w:spacing w:line="360" w:lineRule="auto"/>
-      </w:pPr>
-    </w:p>
-    <w:p>
-      <w:pPr>
-        <w:spacing w:line="360" w:lineRule="auto"/>
-      </w:pPr>
-      <w:r>
-        <w:rPr>
-          <w:color w:val="000000" w:themeColor="text1"/>
-          <w:sz w:val="25"/>
-          <w:szCs w:val="25"/>
-          <w:shd w:val="clear" w:color="auto" w:fill="FFFFFF"/>
-        </w:rPr>
-        <w:t>8</w:t>
-      </w:r>
-      <w:r>
-        <w:rPr>
-          <w:color w:val="000000" w:themeColor="text1"/>
-          <w:sz w:val="25"/>
-          <w:szCs w:val="25"/>
-          <w:shd w:val="clear" w:color="auto" w:fill="FFFFFF"/>
-        </w:rPr>
-        <w:t xml:space="preserve">.1 </w:t>
-      </w:r>
-      <w:r>
-        <w:rPr>
-          <w:sz w:val="25"/>
-          <w:szCs w:val="25"/>
-        </w:rPr>
-        <w:t>Comparative</w:t>
-      </w:r>
-      <w:r>
-        <w:rPr>
-          <w:sz w:val="25"/>
-          <w:szCs w:val="25"/>
-        </w:rPr>
-        <w:t xml:space="preserve"> study of different activation functions and their </w:t>
-      </w:r>
-      <w:r>
-        <w:rPr>
-          <w:sz w:val="25"/>
-          <w:szCs w:val="25"/>
-        </w:rPr>
-        <w:t xml:space="preserve">      </w:t>
-      </w:r>
-      <w:r>
-        <w:rPr>
-          <w:sz w:val="25"/>
-          <w:szCs w:val="25"/>
-        </w:rPr>
-        <w:t>accuracies</w:t>
-      </w:r>
-      <w:r>
-        <w:rPr>
-          <w:color w:val="000000" w:themeColor="text1"/>
-          <w:sz w:val="25"/>
-          <w:szCs w:val="25"/>
-          <w:shd w:val="clear" w:color="auto" w:fill="FFFFFF"/>
-        </w:rPr>
-        <w:t>…………………………………</w:t>
-      </w:r>
-      <w:r>
-        <w:rPr>
-          <w:color w:val="000000" w:themeColor="text1"/>
-          <w:sz w:val="25"/>
-          <w:szCs w:val="25"/>
-          <w:shd w:val="clear" w:color="auto" w:fill="FFFFFF"/>
-        </w:rPr>
-        <w:t>………………………………………</w:t>
-      </w:r>
-      <w:r>
-        <w:rPr>
-          <w:color w:val="000000" w:themeColor="text1"/>
-          <w:sz w:val="25"/>
-          <w:szCs w:val="25"/>
-          <w:shd w:val="clear" w:color="auto" w:fill="FFFFFF"/>
-        </w:rPr>
-        <w:t>…</w:t>
-      </w:r>
-      <w:r>
-        <w:rPr>
-          <w:sz w:val="20"/>
-          <w:szCs w:val="20"/>
-        </w:rPr>
-        <w:tab/>
-      </w:r>
-      <w:r>
-        <w:t>23</w:t>
-      </w:r>
-    </w:p>
-    <w:p>
-      <w:pPr>
-        <w:spacing w:line="360" w:lineRule="auto"/>
-      </w:pPr>
-    </w:p>
-    <w:p>
-      <w:pPr>
-        <w:spacing w:line="360" w:lineRule="auto"/>
-        <w:rPr>
-          <w:color w:val="000000" w:themeColor="text1"/>
-          <w:sz w:val="25"/>
-          <w:szCs w:val="25"/>
-          <w:shd w:val="clear" w:color="auto" w:fill="FFFFFF"/>
-        </w:rPr>
-      </w:pPr>
-    </w:p>
-    <w:p>
-      <w:pPr>
-        <w:spacing w:line="200" w:lineRule="exact"/>
-        <w:rPr>
-          <w:sz w:val="20"/>
-          <w:szCs w:val="20"/>
-        </w:rPr>
-      </w:pPr>
-    </w:p>
-    <w:p>
-      <w:pPr>
-        <w:spacing w:line="373" w:lineRule="exact"/>
-        <w:rPr>
-          <w:sz w:val="20"/>
-          <w:szCs w:val="20"/>
-        </w:rPr>
-      </w:pPr>
-    </w:p>
-    <w:p>
-      <w:pPr>
-        <w:tabs>
-          <w:tab w:val="left" w:leader="dot" w:pos="8520"/>
-        </w:tabs>
-        <w:sectPr>
-          <w:pgSz w:w="11900" w:h="15408"/>
-          <w:pgMar w:top="831" w:right="1440" w:bottom="1440" w:left="1080" w:header="0" w:footer="0" w:gutter="0"/>
-          <w:cols w:space="720" w:equalWidth="0">
-            <w:col w:w="9384"/>
-          </w:cols>
-        </w:sectPr>
-      </w:pPr>
-    </w:p>
-    <w:p>
-      <w:pPr>
-        <w:rPr>
-          <w:b/>
-          <w:bCs/>
-          <w:sz w:val="43"/>
-          <w:szCs w:val="43"/>
-        </w:rPr>
-      </w:pPr>
-      <w:bookmarkStart w:id="7" w:name="page9"/>
-      <w:bookmarkEnd w:id="7"/>
-    </w:p>
-    <w:p/>
-    <w:p/>
-    <w:p/>
-    <w:p/>
-    <w:p/>
-    <w:p/>
-    <w:p/>
-    <w:p/>
-    <w:p/>
-    <w:p/>
-    <w:p/>
-    <w:p/>
-    <w:p/>
-    <w:p/>
-    <w:p/>
-    <w:p/>
-    <w:p/>
-    <w:p/>
-    <w:p/>
-    <w:p/>
-    <w:p/>
-    <w:p/>
-    <w:p/>
-    <w:p/>
-    <w:p/>
-    <w:p/>
-    <w:p/>
-    <w:p/>
-    <w:p/>
     <w:p>
       <w:pPr>
         <w:rPr>
@@ -4081,7 +4391,7 @@
                     <pic:cNvPicPr/>
                   </pic:nvPicPr>
                   <pic:blipFill>
-                    <a:blip r:embed="rId7">
+                    <a:blip r:embed="rId11">
                       <a:extLst>
                         <a:ext uri="{28A0092B-C50C-407E-A947-70E740481C1C}">
                           <a14:useLocalDpi xmlns:a14="http://schemas.microsoft.com/office/drawing/2010/main" val="0"/>
@@ -4453,7 +4763,7 @@
             <wp:cNvGraphicFramePr/>
             <a:graphic xmlns:a="http://schemas.openxmlformats.org/drawingml/2006/main">
               <a:graphicData uri="http://schemas.openxmlformats.org/drawingml/2006/diagram">
-                <dgm:relIds xmlns:dgm="http://schemas.openxmlformats.org/drawingml/2006/diagram" xmlns:r="http://schemas.openxmlformats.org/officeDocument/2006/relationships" r:dm="rId8" r:lo="rId9" r:qs="rId10" r:cs="rId11"/>
+                <dgm:relIds xmlns:dgm="http://schemas.openxmlformats.org/drawingml/2006/diagram" xmlns:r="http://schemas.openxmlformats.org/officeDocument/2006/relationships" r:dm="rId12" r:lo="rId13" r:qs="rId14" r:cs="rId15"/>
               </a:graphicData>
             </a:graphic>
           </wp:inline>
@@ -7231,7 +7541,7 @@
                     <pic:cNvPicPr/>
                   </pic:nvPicPr>
                   <pic:blipFill>
-                    <a:blip r:embed="rId13">
+                    <a:blip r:embed="rId17">
                       <a:extLst>
                         <a:ext uri="{28A0092B-C50C-407E-A947-70E740481C1C}">
                           <a14:useLocalDpi xmlns:a14="http://schemas.microsoft.com/office/drawing/2010/main" val="0"/>
@@ -7861,7 +8171,7 @@
                     <pic:cNvPicPr/>
                   </pic:nvPicPr>
                   <pic:blipFill>
-                    <a:blip r:embed="rId14">
+                    <a:blip r:embed="rId18">
                       <a:extLst>
                         <a:ext uri="{28A0092B-C50C-407E-A947-70E740481C1C}">
                           <a14:useLocalDpi xmlns:a14="http://schemas.microsoft.com/office/drawing/2010/main" val="0"/>
@@ -8221,7 +8531,7 @@
           <w:szCs w:val="30"/>
         </w:rPr>
       </w:pPr>
-      <w:hyperlink r:id="rId15" w:history="1">
+      <w:hyperlink r:id="rId19" w:history="1">
         <w:r>
           <w:rPr>
             <w:rStyle w:val="Hyperlink"/>
@@ -8254,7 +8564,7 @@
           <w:szCs w:val="30"/>
         </w:rPr>
       </w:pPr>
-      <w:hyperlink r:id="rId16" w:anchor="scrollTo=nxs7-fQQev6U" w:history="1">
+      <w:hyperlink r:id="rId20" w:anchor="scrollTo=nxs7-fQQev6U" w:history="1">
         <w:r>
           <w:rPr>
             <w:rStyle w:val="Hyperlink"/>
@@ -8280,7 +8590,7 @@
           <w:szCs w:val="30"/>
         </w:rPr>
       </w:pPr>
-      <w:hyperlink r:id="rId17" w:history="1">
+      <w:hyperlink r:id="rId21" w:history="1">
         <w:proofErr w:type="spellStart"/>
         <w:r>
           <w:rPr>
@@ -8308,7 +8618,7 @@
           <w:szCs w:val="30"/>
         </w:rPr>
       </w:pPr>
-      <w:hyperlink r:id="rId18" w:anchor="scrollTo=q7k8awvLgi2k" w:history="1">
+      <w:hyperlink r:id="rId22" w:anchor="scrollTo=q7k8awvLgi2k" w:history="1">
         <w:proofErr w:type="spellStart"/>
         <w:r>
           <w:rPr>
@@ -8347,18 +8657,6 @@
     </w:p>
     <w:p>
       <w:pPr>
-        <w:pStyle w:val="ListParagraph"/>
-        <w:ind w:left="1440"/>
-        <w:rPr>
-          <w:b/>
-          <w:bCs/>
-          <w:sz w:val="30"/>
-          <w:szCs w:val="30"/>
-        </w:rPr>
-      </w:pPr>
-    </w:p>
-    <w:p>
-      <w:pPr>
         <w:rPr>
           <w:b/>
           <w:bCs/>
@@ -8409,16 +8707,304 @@
           <w:numId w:val="14"/>
         </w:numPr>
         <w:rPr>
-          <w:sz w:val="25"/>
-          <w:szCs w:val="25"/>
-        </w:rPr>
-      </w:pPr>
-      <w:r>
-        <w:rPr>
+          <w:b/>
+          <w:bCs/>
+          <w:sz w:val="25"/>
+          <w:szCs w:val="25"/>
+        </w:rPr>
+      </w:pPr>
+      <w:r>
+        <w:rPr>
+          <w:b/>
+          <w:bCs/>
           <w:sz w:val="25"/>
           <w:szCs w:val="25"/>
         </w:rPr>
         <w:t>Sigmoid Activation Function</w:t>
+      </w:r>
+    </w:p>
+    <w:p>
+      <w:pPr>
+        <w:rPr>
+          <w:sz w:val="25"/>
+          <w:szCs w:val="25"/>
+        </w:rPr>
+      </w:pPr>
+    </w:p>
+    <w:p>
+      <w:pPr>
+        <w:widowControl w:val="0"/>
+        <w:pBdr>
+          <w:top w:val="nil"/>
+          <w:left w:val="nil"/>
+          <w:bottom w:val="nil"/>
+          <w:right w:val="nil"/>
+          <w:between w:val="nil"/>
+        </w:pBdr>
+        <w:spacing w:line="360" w:lineRule="auto"/>
+        <w:ind w:firstLine="426"/>
+        <w:jc w:val="both"/>
+        <w:rPr>
+          <w:color w:val="000000"/>
+          <w:sz w:val="25"/>
+          <w:szCs w:val="25"/>
+        </w:rPr>
+      </w:pPr>
+      <w:r>
+        <w:rPr>
+          <w:color w:val="000000"/>
+          <w:sz w:val="25"/>
+          <w:szCs w:val="25"/>
+        </w:rPr>
+        <w:t>It is a non-linear, continuous, differentiable and monotonic function which outputs between the range of 0 and 1. It accepts real numbers as inputs. It’s a safe function to use, as its output is defined in a bounded interval.</w:t>
+      </w:r>
+    </w:p>
+    <w:p>
+      <w:pPr>
+        <w:widowControl w:val="0"/>
+        <w:pBdr>
+          <w:top w:val="nil"/>
+          <w:left w:val="nil"/>
+          <w:bottom w:val="nil"/>
+          <w:right w:val="nil"/>
+          <w:between w:val="nil"/>
+        </w:pBdr>
+        <w:spacing w:line="276" w:lineRule="auto"/>
+        <w:ind w:firstLine="426"/>
+        <w:jc w:val="both"/>
+        <w:rPr>
+          <w:color w:val="000000"/>
+        </w:rPr>
+      </w:pPr>
+      <m:oMathPara>
+        <m:oMath>
+          <m:r>
+            <w:rPr>
+              <w:rFonts w:ascii="Cambria Math" w:hAnsi="Cambria Math"/>
+              <w:color w:val="000000"/>
+              <w:sz w:val="20"/>
+              <w:szCs w:val="20"/>
+              <w:lang w:val="en-US" w:eastAsia="en-US"/>
+            </w:rPr>
+            <m:t>f</m:t>
+          </m:r>
+          <m:d>
+            <m:dPr>
+              <m:ctrlPr>
+                <w:rPr>
+                  <w:rFonts w:ascii="Cambria Math" w:hAnsi="Cambria Math"/>
+                  <w:i/>
+                  <w:color w:val="000000"/>
+                  <w:sz w:val="20"/>
+                  <w:szCs w:val="20"/>
+                  <w:lang w:val="en-US" w:eastAsia="en-US"/>
+                </w:rPr>
+              </m:ctrlPr>
+            </m:dPr>
+            <m:e>
+              <m:r>
+                <w:rPr>
+                  <w:rFonts w:ascii="Cambria Math" w:hAnsi="Cambria Math"/>
+                  <w:color w:val="000000"/>
+                  <w:sz w:val="20"/>
+                  <w:szCs w:val="20"/>
+                  <w:lang w:val="en-US" w:eastAsia="en-US"/>
+                </w:rPr>
+                <m:t>x</m:t>
+              </m:r>
+            </m:e>
+          </m:d>
+          <m:r>
+            <w:rPr>
+              <w:rFonts w:ascii="Cambria Math" w:hAnsi="Cambria Math"/>
+              <w:color w:val="000000"/>
+            </w:rPr>
+            <m:t>=</m:t>
+          </m:r>
+          <m:f>
+            <m:fPr>
+              <m:ctrlPr>
+                <w:rPr>
+                  <w:rFonts w:ascii="Cambria Math" w:hAnsi="Cambria Math"/>
+                  <w:i/>
+                  <w:color w:val="000000"/>
+                  <w:sz w:val="20"/>
+                  <w:szCs w:val="20"/>
+                  <w:lang w:val="en-US" w:eastAsia="en-US"/>
+                </w:rPr>
+              </m:ctrlPr>
+            </m:fPr>
+            <m:num>
+              <m:r>
+                <w:rPr>
+                  <w:rFonts w:ascii="Cambria Math" w:hAnsi="Cambria Math"/>
+                  <w:color w:val="000000"/>
+                </w:rPr>
+                <m:t>1</m:t>
+              </m:r>
+            </m:num>
+            <m:den>
+              <m:r>
+                <w:rPr>
+                  <w:rFonts w:ascii="Cambria Math" w:hAnsi="Cambria Math"/>
+                  <w:color w:val="000000"/>
+                </w:rPr>
+                <m:t>1+</m:t>
+              </m:r>
+              <m:sSup>
+                <m:sSupPr>
+                  <m:ctrlPr>
+                    <w:rPr>
+                      <w:rFonts w:ascii="Cambria Math" w:hAnsi="Cambria Math"/>
+                      <w:i/>
+                      <w:color w:val="000000"/>
+                      <w:sz w:val="20"/>
+                      <w:szCs w:val="20"/>
+                      <w:lang w:val="en-US" w:eastAsia="en-US"/>
+                    </w:rPr>
+                  </m:ctrlPr>
+                </m:sSupPr>
+                <m:e>
+                  <m:r>
+                    <w:rPr>
+                      <w:rFonts w:ascii="Cambria Math" w:hAnsi="Cambria Math"/>
+                      <w:color w:val="000000"/>
+                    </w:rPr>
+                    <m:t>e</m:t>
+                  </m:r>
+                </m:e>
+                <m:sup>
+                  <m:r>
+                    <w:rPr>
+                      <w:rFonts w:ascii="Cambria Math" w:hAnsi="Cambria Math"/>
+                      <w:color w:val="000000"/>
+                    </w:rPr>
+                    <m:t>-x</m:t>
+                  </m:r>
+                </m:sup>
+              </m:sSup>
+            </m:den>
+          </m:f>
+        </m:oMath>
+      </m:oMathPara>
+    </w:p>
+    <w:p>
+      <w:pPr>
+        <w:widowControl w:val="0"/>
+        <w:pBdr>
+          <w:top w:val="nil"/>
+          <w:left w:val="nil"/>
+          <w:bottom w:val="nil"/>
+          <w:right w:val="nil"/>
+          <w:between w:val="nil"/>
+        </w:pBdr>
+        <w:spacing w:line="276" w:lineRule="auto"/>
+        <w:ind w:firstLine="426"/>
+        <w:jc w:val="both"/>
+        <w:rPr>
+          <w:color w:val="000000"/>
+        </w:rPr>
+      </w:pPr>
+    </w:p>
+    <w:p>
+      <w:pPr>
+        <w:widowControl w:val="0"/>
+        <w:pBdr>
+          <w:top w:val="nil"/>
+          <w:left w:val="nil"/>
+          <w:bottom w:val="nil"/>
+          <w:right w:val="nil"/>
+          <w:between w:val="nil"/>
+        </w:pBdr>
+        <w:spacing w:line="276" w:lineRule="auto"/>
+        <w:jc w:val="center"/>
+        <w:rPr>
+          <w:color w:val="000000"/>
+        </w:rPr>
+      </w:pPr>
+      <w:r>
+        <w:rPr>
+          <w:noProof/>
+          <w:color w:val="000000"/>
+        </w:rPr>
+        <w:drawing>
+          <wp:inline distT="0" distB="0" distL="0" distR="0" wp14:anchorId="54DFBD3E" wp14:editId="1B5AC34C">
+            <wp:extent cx="2672426" cy="2688771"/>
+            <wp:effectExtent l="0" t="0" r="0" b="3810"/>
+            <wp:docPr id="13" name="Picture 13"/>
+            <wp:cNvGraphicFramePr>
+              <a:graphicFrameLocks xmlns:a="http://schemas.openxmlformats.org/drawingml/2006/main" noChangeAspect="1"/>
+            </wp:cNvGraphicFramePr>
+            <a:graphic xmlns:a="http://schemas.openxmlformats.org/drawingml/2006/main">
+              <a:graphicData uri="http://schemas.openxmlformats.org/drawingml/2006/picture">
+                <pic:pic xmlns:pic="http://schemas.openxmlformats.org/drawingml/2006/picture">
+                  <pic:nvPicPr>
+                    <pic:cNvPr id="1" name="Picture 1"/>
+                    <pic:cNvPicPr/>
+                  </pic:nvPicPr>
+                  <pic:blipFill>
+                    <a:blip r:embed="rId23">
+                      <a:extLst>
+                        <a:ext uri="{28A0092B-C50C-407E-A947-70E740481C1C}">
+                          <a14:useLocalDpi xmlns:a14="http://schemas.microsoft.com/office/drawing/2010/main" val="0"/>
+                        </a:ext>
+                      </a:extLst>
+                    </a:blip>
+                    <a:stretch>
+                      <a:fillRect/>
+                    </a:stretch>
+                  </pic:blipFill>
+                  <pic:spPr>
+                    <a:xfrm>
+                      <a:off x="0" y="0"/>
+                      <a:ext cx="2701420" cy="2717942"/>
+                    </a:xfrm>
+                    <a:prstGeom prst="rect">
+                      <a:avLst/>
+                    </a:prstGeom>
+                  </pic:spPr>
+                </pic:pic>
+              </a:graphicData>
+            </a:graphic>
+          </wp:inline>
+        </w:drawing>
+      </w:r>
+    </w:p>
+    <w:p>
+      <w:pPr>
+        <w:widowControl w:val="0"/>
+        <w:pBdr>
+          <w:top w:val="nil"/>
+          <w:left w:val="nil"/>
+          <w:bottom w:val="nil"/>
+          <w:right w:val="nil"/>
+          <w:between w:val="nil"/>
+        </w:pBdr>
+        <w:spacing w:line="276" w:lineRule="auto"/>
+        <w:jc w:val="center"/>
+        <w:rPr>
+          <w:color w:val="000000"/>
+        </w:rPr>
+      </w:pPr>
+    </w:p>
+    <w:p>
+      <w:pPr>
+        <w:jc w:val="center"/>
+        <w:rPr>
+          <w:i/>
+          <w:iCs/>
+          <w:sz w:val="25"/>
+          <w:szCs w:val="25"/>
+        </w:rPr>
+      </w:pPr>
+      <w:r>
+        <w:rPr>
+          <w:i/>
+          <w:iCs/>
+          <w:sz w:val="25"/>
+          <w:szCs w:val="25"/>
+        </w:rPr>
+        <w:t>Fig 7.2.1 Sigmoid Activation Function</w:t>
       </w:r>
     </w:p>
     <w:p>
@@ -8464,7 +9050,7 @@
                     <pic:cNvPicPr/>
                   </pic:nvPicPr>
                   <pic:blipFill rotWithShape="1">
-                    <a:blip r:embed="rId19"/>
+                    <a:blip r:embed="rId24"/>
                     <a:srcRect l="2553" t="22454"/>
                     <a:stretch/>
                   </pic:blipFill>
@@ -8530,17 +9116,488 @@
           <w:numId w:val="14"/>
         </w:numPr>
         <w:rPr>
-          <w:sz w:val="25"/>
-          <w:szCs w:val="25"/>
-        </w:rPr>
-      </w:pPr>
-      <w:r>
-        <w:rPr>
+          <w:b/>
+          <w:bCs/>
+          <w:sz w:val="25"/>
+          <w:szCs w:val="25"/>
+        </w:rPr>
+      </w:pPr>
+      <w:r>
+        <w:rPr>
+          <w:b/>
+          <w:bCs/>
           <w:sz w:val="25"/>
           <w:szCs w:val="25"/>
         </w:rPr>
         <w:t>Elu Activation Function</w:t>
       </w:r>
+    </w:p>
+    <w:p>
+      <w:pPr>
+        <w:rPr>
+          <w:sz w:val="25"/>
+          <w:szCs w:val="25"/>
+        </w:rPr>
+      </w:pPr>
+    </w:p>
+    <w:p>
+      <w:pPr>
+        <w:pStyle w:val="ListParagraph"/>
+        <w:widowControl w:val="0"/>
+        <w:pBdr>
+          <w:top w:val="nil"/>
+          <w:left w:val="nil"/>
+          <w:bottom w:val="nil"/>
+          <w:right w:val="nil"/>
+          <w:between w:val="nil"/>
+        </w:pBdr>
+        <w:spacing w:line="360" w:lineRule="auto"/>
+        <w:ind w:left="0" w:firstLine="284"/>
+        <w:jc w:val="both"/>
+        <w:rPr>
+          <w:color w:val="000000"/>
+          <w:sz w:val="25"/>
+          <w:szCs w:val="25"/>
+        </w:rPr>
+      </w:pPr>
+      <w:r>
+        <w:rPr>
+          <w:color w:val="000000"/>
+          <w:sz w:val="25"/>
+          <w:szCs w:val="25"/>
+        </w:rPr>
+        <w:t xml:space="preserve">Elu stands for Exponential Linear Unit. It is similar to </w:t>
+      </w:r>
+      <w:proofErr w:type="spellStart"/>
+      <w:r>
+        <w:rPr>
+          <w:color w:val="000000"/>
+          <w:sz w:val="25"/>
+          <w:szCs w:val="25"/>
+        </w:rPr>
+        <w:t>relu</w:t>
+      </w:r>
+      <w:proofErr w:type="spellEnd"/>
+      <w:r>
+        <w:rPr>
+          <w:color w:val="000000"/>
+          <w:sz w:val="25"/>
+          <w:szCs w:val="25"/>
+        </w:rPr>
+        <w:t>, except for when the input is negative. For this, the value of the constant alpha, generally a value between 0.1 or 0.3 is considered.</w:t>
+      </w:r>
+    </w:p>
+    <w:p>
+      <w:pPr>
+        <w:pStyle w:val="ListParagraph"/>
+        <w:widowControl w:val="0"/>
+        <w:pBdr>
+          <w:top w:val="nil"/>
+          <w:left w:val="nil"/>
+          <w:bottom w:val="nil"/>
+          <w:right w:val="nil"/>
+          <w:between w:val="nil"/>
+        </w:pBdr>
+        <w:spacing w:line="360" w:lineRule="auto"/>
+        <w:ind w:left="0" w:firstLine="284"/>
+        <w:jc w:val="both"/>
+        <w:rPr>
+          <w:color w:val="000000"/>
+          <w:sz w:val="25"/>
+          <w:szCs w:val="25"/>
+        </w:rPr>
+      </w:pPr>
+    </w:p>
+    <w:p>
+      <w:pPr>
+        <w:pStyle w:val="ListParagraph"/>
+        <w:widowControl w:val="0"/>
+        <w:pBdr>
+          <w:top w:val="nil"/>
+          <w:left w:val="nil"/>
+          <w:bottom w:val="nil"/>
+          <w:right w:val="nil"/>
+          <w:between w:val="nil"/>
+        </w:pBdr>
+        <w:spacing w:line="360" w:lineRule="auto"/>
+        <w:ind w:left="0" w:firstLine="284"/>
+        <w:jc w:val="both"/>
+        <w:rPr>
+          <w:color w:val="000000"/>
+          <w:sz w:val="25"/>
+          <w:szCs w:val="25"/>
+        </w:rPr>
+      </w:pPr>
+      <m:oMathPara>
+        <m:oMath>
+          <m:r>
+            <w:rPr>
+              <w:rFonts w:ascii="Cambria Math" w:eastAsia="Times New Roman" w:hAnsi="Cambria Math"/>
+              <w:color w:val="000000"/>
+              <w:sz w:val="25"/>
+              <w:szCs w:val="25"/>
+              <w:lang w:val="en-US" w:eastAsia="en-US"/>
+            </w:rPr>
+            <m:t>f</m:t>
+          </m:r>
+          <m:d>
+            <m:dPr>
+              <m:ctrlPr>
+                <w:rPr>
+                  <w:rFonts w:ascii="Cambria Math" w:eastAsia="Times New Roman" w:hAnsi="Cambria Math"/>
+                  <w:i/>
+                  <w:color w:val="000000"/>
+                  <w:sz w:val="25"/>
+                  <w:szCs w:val="25"/>
+                  <w:lang w:val="en-US" w:eastAsia="en-US"/>
+                </w:rPr>
+              </m:ctrlPr>
+            </m:dPr>
+            <m:e>
+              <m:r>
+                <w:rPr>
+                  <w:rFonts w:ascii="Cambria Math" w:eastAsia="Times New Roman" w:hAnsi="Cambria Math"/>
+                  <w:color w:val="000000"/>
+                  <w:sz w:val="25"/>
+                  <w:szCs w:val="25"/>
+                  <w:lang w:val="en-US" w:eastAsia="en-US"/>
+                </w:rPr>
+                <m:t>x</m:t>
+              </m:r>
+            </m:e>
+          </m:d>
+          <m:r>
+            <w:rPr>
+              <w:rFonts w:ascii="Cambria Math" w:eastAsia="Times New Roman" w:hAnsi="Cambria Math"/>
+              <w:color w:val="000000"/>
+              <w:sz w:val="25"/>
+              <w:szCs w:val="25"/>
+              <w:lang w:val="en-US" w:eastAsia="en-US"/>
+            </w:rPr>
+            <m:t>=</m:t>
+          </m:r>
+          <m:d>
+            <m:dPr>
+              <m:begChr m:val="{"/>
+              <m:endChr m:val=""/>
+              <m:ctrlPr>
+                <w:rPr>
+                  <w:rFonts w:ascii="Cambria Math" w:eastAsia="Times New Roman" w:hAnsi="Cambria Math"/>
+                  <w:i/>
+                  <w:color w:val="000000"/>
+                  <w:sz w:val="25"/>
+                  <w:szCs w:val="25"/>
+                  <w:lang w:val="en-US" w:eastAsia="en-US"/>
+                </w:rPr>
+              </m:ctrlPr>
+            </m:dPr>
+            <m:e>
+              <m:eqArr>
+                <m:eqArrPr>
+                  <m:ctrlPr>
+                    <w:rPr>
+                      <w:rFonts w:ascii="Cambria Math" w:eastAsia="Times New Roman" w:hAnsi="Cambria Math"/>
+                      <w:i/>
+                      <w:color w:val="000000"/>
+                      <w:sz w:val="25"/>
+                      <w:szCs w:val="25"/>
+                      <w:lang w:val="en-US" w:eastAsia="en-US"/>
+                    </w:rPr>
+                  </m:ctrlPr>
+                </m:eqArrPr>
+                <m:e>
+                  <m:r>
+                    <w:rPr>
+                      <w:rFonts w:ascii="Cambria Math" w:eastAsia="Times New Roman" w:hAnsi="Cambria Math"/>
+                      <w:color w:val="000000"/>
+                      <w:sz w:val="25"/>
+                      <w:szCs w:val="25"/>
+                      <w:lang w:val="en-US" w:eastAsia="en-US"/>
+                    </w:rPr>
+                    <m:t>x,  &amp;x</m:t>
+                  </m:r>
+                  <m:r>
+                    <w:rPr>
+                      <w:rFonts w:ascii="Cambria Math" w:hAnsi="Cambria Math"/>
+                      <w:color w:val="000000"/>
+                      <w:sz w:val="25"/>
+                      <w:szCs w:val="25"/>
+                    </w:rPr>
+                    <m:t>&gt;</m:t>
+                  </m:r>
+                  <m:r>
+                    <w:rPr>
+                      <w:rFonts w:ascii="Cambria Math" w:eastAsia="Times New Roman" w:hAnsi="Cambria Math"/>
+                      <w:color w:val="000000"/>
+                      <w:sz w:val="25"/>
+                      <w:szCs w:val="25"/>
+                      <w:lang w:val="en-US" w:eastAsia="en-US"/>
+                    </w:rPr>
+                    <m:t>0</m:t>
+                  </m:r>
+                </m:e>
+                <m:e>
+                  <m:r>
+                    <w:rPr>
+                      <w:rFonts w:ascii="Cambria Math" w:hAnsi="Cambria Math"/>
+                      <w:color w:val="000000"/>
+                      <w:sz w:val="25"/>
+                      <w:szCs w:val="25"/>
+                    </w:rPr>
+                    <m:t>α(</m:t>
+                  </m:r>
+                  <m:sSup>
+                    <m:sSupPr>
+                      <m:ctrlPr>
+                        <w:rPr>
+                          <w:rFonts w:ascii="Cambria Math" w:eastAsia="Times New Roman" w:hAnsi="Cambria Math"/>
+                          <w:i/>
+                          <w:color w:val="000000"/>
+                          <w:sz w:val="25"/>
+                          <w:szCs w:val="25"/>
+                          <w:lang w:val="en-US" w:eastAsia="en-US"/>
+                        </w:rPr>
+                      </m:ctrlPr>
+                    </m:sSupPr>
+                    <m:e>
+                      <m:r>
+                        <w:rPr>
+                          <w:rFonts w:ascii="Cambria Math" w:hAnsi="Cambria Math"/>
+                          <w:color w:val="000000"/>
+                          <w:sz w:val="25"/>
+                          <w:szCs w:val="25"/>
+                        </w:rPr>
+                        <m:t>e</m:t>
+                      </m:r>
+                    </m:e>
+                    <m:sup>
+                      <m:r>
+                        <w:rPr>
+                          <w:rFonts w:ascii="Cambria Math" w:hAnsi="Cambria Math"/>
+                          <w:color w:val="000000"/>
+                          <w:sz w:val="25"/>
+                          <w:szCs w:val="25"/>
+                        </w:rPr>
+                        <m:t>x</m:t>
+                      </m:r>
+                    </m:sup>
+                  </m:sSup>
+                  <m:r>
+                    <w:rPr>
+                      <w:rFonts w:ascii="Cambria Math" w:hAnsi="Cambria Math"/>
+                      <w:color w:val="000000"/>
+                      <w:sz w:val="25"/>
+                      <w:szCs w:val="25"/>
+                    </w:rPr>
+                    <m:t xml:space="preserve"> - 1)</m:t>
+                  </m:r>
+                  <m:r>
+                    <w:rPr>
+                      <w:rFonts w:ascii="Cambria Math" w:eastAsia="Times New Roman" w:hAnsi="Cambria Math"/>
+                      <w:color w:val="000000"/>
+                      <w:sz w:val="25"/>
+                      <w:szCs w:val="25"/>
+                      <w:lang w:val="en-US" w:eastAsia="en-US"/>
+                    </w:rPr>
+                    <m:t>,  &amp;x</m:t>
+                  </m:r>
+                  <m:r>
+                    <w:rPr>
+                      <w:rFonts w:ascii="Cambria Math" w:hAnsi="Cambria Math"/>
+                      <w:color w:val="000000"/>
+                      <w:sz w:val="25"/>
+                      <w:szCs w:val="25"/>
+                    </w:rPr>
+                    <m:t>&lt;</m:t>
+                  </m:r>
+                  <m:r>
+                    <w:rPr>
+                      <w:rFonts w:ascii="Cambria Math" w:eastAsia="Times New Roman" w:hAnsi="Cambria Math"/>
+                      <w:color w:val="000000"/>
+                      <w:sz w:val="25"/>
+                      <w:szCs w:val="25"/>
+                      <w:lang w:val="en-US" w:eastAsia="en-US"/>
+                    </w:rPr>
+                    <m:t>0</m:t>
+                  </m:r>
+                </m:e>
+              </m:eqArr>
+            </m:e>
+          </m:d>
+        </m:oMath>
+      </m:oMathPara>
+    </w:p>
+    <w:p>
+      <w:pPr>
+        <w:pStyle w:val="ListParagraph"/>
+        <w:ind w:left="0"/>
+        <w:rPr>
+          <w:color w:val="000000"/>
+        </w:rPr>
+      </w:pPr>
+    </w:p>
+    <w:p>
+      <w:pPr>
+        <w:pStyle w:val="ListParagraph"/>
+        <w:spacing w:line="360" w:lineRule="auto"/>
+        <w:ind w:left="0" w:firstLine="284"/>
+        <w:jc w:val="both"/>
+        <w:rPr>
+          <w:color w:val="000000"/>
+          <w:sz w:val="25"/>
+          <w:szCs w:val="25"/>
+        </w:rPr>
+      </w:pPr>
+    </w:p>
+    <w:p>
+      <w:pPr>
+        <w:pStyle w:val="ListParagraph"/>
+        <w:ind w:left="0"/>
+        <w:jc w:val="center"/>
+        <w:rPr>
+          <w:color w:val="000000"/>
+        </w:rPr>
+      </w:pPr>
+      <w:r>
+        <w:rPr>
+          <w:noProof/>
+          <w:color w:val="000000"/>
+        </w:rPr>
+        <w:drawing>
+          <wp:inline distT="0" distB="0" distL="0" distR="0" wp14:anchorId="06AAEE03" wp14:editId="770F686A">
+            <wp:extent cx="3352800" cy="3352800"/>
+            <wp:effectExtent l="0" t="0" r="0" b="0"/>
+            <wp:docPr id="21" name="Picture 21"/>
+            <wp:cNvGraphicFramePr>
+              <a:graphicFrameLocks xmlns:a="http://schemas.openxmlformats.org/drawingml/2006/main" noChangeAspect="1"/>
+            </wp:cNvGraphicFramePr>
+            <a:graphic xmlns:a="http://schemas.openxmlformats.org/drawingml/2006/main">
+              <a:graphicData uri="http://schemas.openxmlformats.org/drawingml/2006/picture">
+                <pic:pic xmlns:pic="http://schemas.openxmlformats.org/drawingml/2006/picture">
+                  <pic:nvPicPr>
+                    <pic:cNvPr id="21" name="Picture 21"/>
+                    <pic:cNvPicPr/>
+                  </pic:nvPicPr>
+                  <pic:blipFill>
+                    <a:blip r:embed="rId25">
+                      <a:extLst>
+                        <a:ext uri="{28A0092B-C50C-407E-A947-70E740481C1C}">
+                          <a14:useLocalDpi xmlns:a14="http://schemas.microsoft.com/office/drawing/2010/main" val="0"/>
+                        </a:ext>
+                      </a:extLst>
+                    </a:blip>
+                    <a:stretch>
+                      <a:fillRect/>
+                    </a:stretch>
+                  </pic:blipFill>
+                  <pic:spPr>
+                    <a:xfrm>
+                      <a:off x="0" y="0"/>
+                      <a:ext cx="3353932" cy="3353932"/>
+                    </a:xfrm>
+                    <a:prstGeom prst="rect">
+                      <a:avLst/>
+                    </a:prstGeom>
+                  </pic:spPr>
+                </pic:pic>
+              </a:graphicData>
+            </a:graphic>
+          </wp:inline>
+        </w:drawing>
+      </w:r>
+    </w:p>
+    <w:p>
+      <w:pPr>
+        <w:pStyle w:val="ListParagraph"/>
+        <w:ind w:left="0"/>
+        <w:jc w:val="center"/>
+        <w:rPr>
+          <w:color w:val="000000"/>
+        </w:rPr>
+      </w:pPr>
+    </w:p>
+    <w:p>
+      <w:pPr>
+        <w:jc w:val="center"/>
+        <w:rPr>
+          <w:i/>
+          <w:iCs/>
+          <w:sz w:val="25"/>
+          <w:szCs w:val="25"/>
+        </w:rPr>
+      </w:pPr>
+      <w:r>
+        <w:rPr>
+          <w:i/>
+          <w:iCs/>
+          <w:sz w:val="25"/>
+          <w:szCs w:val="25"/>
+        </w:rPr>
+        <w:t>Fig 7.2.</w:t>
+      </w:r>
+      <w:r>
+        <w:rPr>
+          <w:i/>
+          <w:iCs/>
+          <w:sz w:val="25"/>
+          <w:szCs w:val="25"/>
+        </w:rPr>
+        <w:t>2</w:t>
+      </w:r>
+      <w:r>
+        <w:rPr>
+          <w:i/>
+          <w:iCs/>
+          <w:sz w:val="25"/>
+          <w:szCs w:val="25"/>
+        </w:rPr>
+        <w:t xml:space="preserve"> </w:t>
+      </w:r>
+      <w:r>
+        <w:rPr>
+          <w:i/>
+          <w:iCs/>
+          <w:sz w:val="25"/>
+          <w:szCs w:val="25"/>
+        </w:rPr>
+        <w:t>Elu</w:t>
+      </w:r>
+      <w:r>
+        <w:rPr>
+          <w:i/>
+          <w:iCs/>
+          <w:sz w:val="25"/>
+          <w:szCs w:val="25"/>
+        </w:rPr>
+        <w:t xml:space="preserve"> Activation Function</w:t>
+      </w:r>
+      <w:r>
+        <w:rPr>
+          <w:i/>
+          <w:iCs/>
+          <w:sz w:val="25"/>
+          <w:szCs w:val="25"/>
+        </w:rPr>
+        <w:t xml:space="preserve"> with alpha = 0.2</w:t>
+      </w:r>
+    </w:p>
+    <w:p>
+      <w:pPr>
+        <w:pStyle w:val="ListParagraph"/>
+        <w:ind w:left="0"/>
+        <w:jc w:val="center"/>
+        <w:rPr>
+          <w:color w:val="000000"/>
+        </w:rPr>
+      </w:pPr>
+    </w:p>
+    <w:p>
+      <w:pPr>
+        <w:rPr>
+          <w:sz w:val="25"/>
+          <w:szCs w:val="25"/>
+        </w:rPr>
+      </w:pPr>
     </w:p>
     <w:p>
       <w:pPr>
@@ -8580,7 +9637,7 @@
                     <pic:cNvPicPr/>
                   </pic:nvPicPr>
                   <pic:blipFill rotWithShape="1">
-                    <a:blip r:embed="rId20"/>
+                    <a:blip r:embed="rId26"/>
                     <a:srcRect t="19245"/>
                     <a:stretch/>
                   </pic:blipFill>
@@ -8626,12 +9683,62 @@
     </w:p>
     <w:p>
       <w:pPr>
+        <w:rPr>
+          <w:sz w:val="25"/>
+          <w:szCs w:val="25"/>
+        </w:rPr>
+      </w:pPr>
+    </w:p>
+    <w:p>
+      <w:pPr>
+        <w:rPr>
+          <w:sz w:val="25"/>
+          <w:szCs w:val="25"/>
+        </w:rPr>
+      </w:pPr>
+    </w:p>
+    <w:p>
+      <w:pPr>
+        <w:rPr>
+          <w:sz w:val="25"/>
+          <w:szCs w:val="25"/>
+        </w:rPr>
+      </w:pPr>
+    </w:p>
+    <w:p>
+      <w:pPr>
+        <w:rPr>
+          <w:sz w:val="25"/>
+          <w:szCs w:val="25"/>
+        </w:rPr>
+      </w:pPr>
+    </w:p>
+    <w:p>
+      <w:pPr>
+        <w:rPr>
+          <w:sz w:val="25"/>
+          <w:szCs w:val="25"/>
+        </w:rPr>
+      </w:pPr>
+    </w:p>
+    <w:p>
+      <w:pPr>
+        <w:rPr>
+          <w:sz w:val="25"/>
+          <w:szCs w:val="25"/>
+        </w:rPr>
+      </w:pPr>
+    </w:p>
+    <w:p>
+      <w:pPr>
         <w:pStyle w:val="ListParagraph"/>
         <w:numPr>
           <w:ilvl w:val="0"/>
           <w:numId w:val="14"/>
         </w:numPr>
         <w:rPr>
+          <w:b/>
+          <w:bCs/>
           <w:sz w:val="25"/>
           <w:szCs w:val="25"/>
         </w:rPr>
@@ -8639,6 +9746,8 @@
       <w:proofErr w:type="spellStart"/>
       <w:r>
         <w:rPr>
+          <w:b/>
+          <w:bCs/>
           <w:sz w:val="25"/>
           <w:szCs w:val="25"/>
         </w:rPr>
@@ -8647,10 +9756,582 @@
       <w:proofErr w:type="spellEnd"/>
       <w:r>
         <w:rPr>
+          <w:b/>
+          <w:bCs/>
           <w:sz w:val="25"/>
           <w:szCs w:val="25"/>
         </w:rPr>
         <w:t xml:space="preserve"> Activation Function</w:t>
+      </w:r>
+    </w:p>
+    <w:p>
+      <w:pPr>
+        <w:rPr>
+          <w:b/>
+          <w:bCs/>
+          <w:sz w:val="25"/>
+          <w:szCs w:val="25"/>
+        </w:rPr>
+      </w:pPr>
+    </w:p>
+    <w:p>
+      <w:pPr>
+        <w:pStyle w:val="ListParagraph"/>
+        <w:widowControl w:val="0"/>
+        <w:pBdr>
+          <w:top w:val="nil"/>
+          <w:left w:val="nil"/>
+          <w:bottom w:val="nil"/>
+          <w:right w:val="nil"/>
+          <w:between w:val="nil"/>
+        </w:pBdr>
+        <w:spacing w:line="360" w:lineRule="auto"/>
+        <w:ind w:left="0" w:firstLine="414"/>
+        <w:jc w:val="both"/>
+        <w:rPr>
+          <w:color w:val="000000"/>
+          <w:sz w:val="25"/>
+          <w:szCs w:val="25"/>
+        </w:rPr>
+      </w:pPr>
+      <w:r>
+        <w:rPr>
+          <w:color w:val="000000"/>
+          <w:sz w:val="25"/>
+          <w:szCs w:val="25"/>
+        </w:rPr>
+        <w:t xml:space="preserve">It stands for scaled exponential linear units. They can self-normalize themselves. The constants used here, lambda and alpha have positive values defined for them. Here we are just assuming the values </w:t>
+      </w:r>
+      <w:proofErr w:type="spellStart"/>
+      <w:r>
+        <w:rPr>
+          <w:color w:val="000000"/>
+          <w:sz w:val="25"/>
+          <w:szCs w:val="25"/>
+        </w:rPr>
+        <w:t>upto</w:t>
+      </w:r>
+      <w:proofErr w:type="spellEnd"/>
+      <w:r>
+        <w:rPr>
+          <w:color w:val="000000"/>
+          <w:sz w:val="25"/>
+          <w:szCs w:val="25"/>
+        </w:rPr>
+        <w:t xml:space="preserve"> 4</w:t>
+      </w:r>
+      <w:r>
+        <w:rPr>
+          <w:color w:val="000000"/>
+          <w:sz w:val="25"/>
+          <w:szCs w:val="25"/>
+          <w:vertAlign w:val="superscript"/>
+        </w:rPr>
+        <w:t>th</w:t>
+      </w:r>
+      <w:r>
+        <w:rPr>
+          <w:color w:val="000000"/>
+          <w:sz w:val="25"/>
+          <w:szCs w:val="25"/>
+        </w:rPr>
+        <w:t xml:space="preserve"> place after the decimal.</w:t>
+      </w:r>
+    </w:p>
+    <w:p>
+      <w:pPr>
+        <w:pStyle w:val="ListParagraph"/>
+        <w:widowControl w:val="0"/>
+        <w:pBdr>
+          <w:top w:val="nil"/>
+          <w:left w:val="nil"/>
+          <w:bottom w:val="nil"/>
+          <w:right w:val="nil"/>
+          <w:between w:val="nil"/>
+        </w:pBdr>
+        <w:spacing w:line="360" w:lineRule="auto"/>
+        <w:ind w:firstLine="720"/>
+        <w:jc w:val="both"/>
+        <w:rPr>
+          <w:color w:val="000000"/>
+          <w:sz w:val="25"/>
+          <w:szCs w:val="25"/>
+        </w:rPr>
+      </w:pPr>
+    </w:p>
+    <w:p>
+      <w:pPr>
+        <w:pStyle w:val="ListParagraph"/>
+        <w:widowControl w:val="0"/>
+        <w:pBdr>
+          <w:top w:val="nil"/>
+          <w:left w:val="nil"/>
+          <w:bottom w:val="nil"/>
+          <w:right w:val="nil"/>
+          <w:between w:val="nil"/>
+        </w:pBdr>
+        <w:spacing w:line="360" w:lineRule="auto"/>
+        <w:ind w:firstLine="720"/>
+        <w:jc w:val="both"/>
+        <w:rPr>
+          <w:rFonts w:eastAsia="Times New Roman"/>
+          <w:color w:val="000000"/>
+          <w:sz w:val="25"/>
+          <w:szCs w:val="25"/>
+          <w:lang w:val="en-US" w:eastAsia="en-US"/>
+        </w:rPr>
+      </w:pPr>
+      <m:oMathPara>
+        <m:oMath>
+          <m:r>
+            <w:rPr>
+              <w:rFonts w:ascii="Cambria Math" w:eastAsia="Times New Roman" w:hAnsi="Cambria Math"/>
+              <w:color w:val="000000"/>
+              <w:sz w:val="25"/>
+              <w:szCs w:val="25"/>
+              <w:lang w:val="en-US" w:eastAsia="en-US"/>
+            </w:rPr>
+            <m:t>f</m:t>
+          </m:r>
+          <m:d>
+            <m:dPr>
+              <m:ctrlPr>
+                <w:rPr>
+                  <w:rFonts w:ascii="Cambria Math" w:hAnsi="Cambria Math"/>
+                  <w:i/>
+                  <w:color w:val="000000"/>
+                  <w:sz w:val="25"/>
+                  <w:szCs w:val="25"/>
+                </w:rPr>
+              </m:ctrlPr>
+            </m:dPr>
+            <m:e>
+              <m:r>
+                <w:rPr>
+                  <w:rFonts w:ascii="Cambria Math" w:hAnsi="Cambria Math"/>
+                  <w:color w:val="000000"/>
+                  <w:sz w:val="25"/>
+                  <w:szCs w:val="25"/>
+                </w:rPr>
+                <m:t>x</m:t>
+              </m:r>
+            </m:e>
+          </m:d>
+          <m:r>
+            <w:rPr>
+              <w:rFonts w:ascii="Cambria Math" w:eastAsia="Times New Roman" w:hAnsi="Cambria Math"/>
+              <w:color w:val="000000"/>
+              <w:sz w:val="25"/>
+              <w:szCs w:val="25"/>
+              <w:lang w:val="en-US" w:eastAsia="en-US"/>
+            </w:rPr>
+            <m:t>=</m:t>
+          </m:r>
+          <m:d>
+            <m:dPr>
+              <m:begChr m:val="{"/>
+              <m:endChr m:val=""/>
+              <m:ctrlPr>
+                <w:rPr>
+                  <w:rFonts w:ascii="Cambria Math" w:eastAsia="Times New Roman" w:hAnsi="Cambria Math"/>
+                  <w:i/>
+                  <w:color w:val="000000"/>
+                  <w:sz w:val="25"/>
+                  <w:szCs w:val="25"/>
+                  <w:lang w:val="en-US" w:eastAsia="en-US"/>
+                </w:rPr>
+              </m:ctrlPr>
+            </m:dPr>
+            <m:e>
+              <m:r>
+                <w:rPr>
+                  <w:rFonts w:ascii="Cambria Math" w:hAnsi="Cambria Math"/>
+                  <w:color w:val="000000"/>
+                  <w:sz w:val="25"/>
+                  <w:szCs w:val="25"/>
+                </w:rPr>
+                <m:t xml:space="preserve"> </m:t>
+              </m:r>
+              <m:eqArr>
+                <m:eqArrPr>
+                  <m:ctrlPr>
+                    <w:rPr>
+                      <w:rFonts w:ascii="Cambria Math" w:eastAsia="Times New Roman" w:hAnsi="Cambria Math"/>
+                      <w:i/>
+                      <w:color w:val="000000"/>
+                      <w:sz w:val="25"/>
+                      <w:szCs w:val="25"/>
+                      <w:lang w:val="en-US" w:eastAsia="en-US"/>
+                    </w:rPr>
+                  </m:ctrlPr>
+                </m:eqArrPr>
+                <m:e>
+                  <m:r>
+                    <w:rPr>
+                      <w:rFonts w:ascii="Cambria Math" w:hAnsi="Cambria Math"/>
+                      <w:color w:val="000000"/>
+                      <w:sz w:val="25"/>
+                      <w:szCs w:val="25"/>
+                    </w:rPr>
+                    <m:t>λ</m:t>
+                  </m:r>
+                  <m:r>
+                    <w:rPr>
+                      <w:rFonts w:ascii="Cambria Math" w:eastAsia="Times New Roman" w:hAnsi="Cambria Math"/>
+                      <w:color w:val="000000"/>
+                      <w:sz w:val="25"/>
+                      <w:szCs w:val="25"/>
+                      <w:lang w:val="en-US" w:eastAsia="en-US"/>
+                    </w:rPr>
+                    <m:t>x,  &amp;x</m:t>
+                  </m:r>
+                  <m:r>
+                    <w:rPr>
+                      <w:rFonts w:ascii="Cambria Math" w:hAnsi="Cambria Math"/>
+                      <w:color w:val="000000"/>
+                      <w:sz w:val="25"/>
+                      <w:szCs w:val="25"/>
+                    </w:rPr>
+                    <m:t>&gt;</m:t>
+                  </m:r>
+                  <m:r>
+                    <w:rPr>
+                      <w:rFonts w:ascii="Cambria Math" w:eastAsia="Times New Roman" w:hAnsi="Cambria Math"/>
+                      <w:color w:val="000000"/>
+                      <w:sz w:val="25"/>
+                      <w:szCs w:val="25"/>
+                      <w:lang w:val="en-US" w:eastAsia="en-US"/>
+                    </w:rPr>
+                    <m:t>0</m:t>
+                  </m:r>
+                </m:e>
+                <m:e>
+                  <m:r>
+                    <w:rPr>
+                      <w:rFonts w:ascii="Cambria Math" w:hAnsi="Cambria Math"/>
+                      <w:color w:val="000000"/>
+                      <w:sz w:val="25"/>
+                      <w:szCs w:val="25"/>
+                    </w:rPr>
+                    <m:t>λ(α</m:t>
+                  </m:r>
+                  <m:sSup>
+                    <m:sSupPr>
+                      <m:ctrlPr>
+                        <w:rPr>
+                          <w:rFonts w:ascii="Cambria Math" w:eastAsia="Times New Roman" w:hAnsi="Cambria Math"/>
+                          <w:i/>
+                          <w:color w:val="000000"/>
+                          <w:sz w:val="25"/>
+                          <w:szCs w:val="25"/>
+                          <w:lang w:val="en-US" w:eastAsia="en-US"/>
+                        </w:rPr>
+                      </m:ctrlPr>
+                    </m:sSupPr>
+                    <m:e>
+                      <m:r>
+                        <w:rPr>
+                          <w:rFonts w:ascii="Cambria Math" w:eastAsia="Times New Roman" w:hAnsi="Cambria Math"/>
+                          <w:color w:val="000000"/>
+                          <w:sz w:val="25"/>
+                          <w:szCs w:val="25"/>
+                          <w:lang w:val="en-US" w:eastAsia="en-US"/>
+                        </w:rPr>
+                        <m:t>e</m:t>
+                      </m:r>
+                    </m:e>
+                    <m:sup>
+                      <m:r>
+                        <w:rPr>
+                          <w:rFonts w:ascii="Cambria Math" w:hAnsi="Cambria Math"/>
+                          <w:color w:val="000000"/>
+                          <w:sz w:val="25"/>
+                          <w:szCs w:val="25"/>
+                        </w:rPr>
+                        <m:t>x</m:t>
+                      </m:r>
+                    </m:sup>
+                  </m:sSup>
+                  <m:r>
+                    <w:rPr>
+                      <w:rFonts w:ascii="Cambria Math" w:hAnsi="Cambria Math"/>
+                      <w:color w:val="000000"/>
+                      <w:sz w:val="25"/>
+                      <w:szCs w:val="25"/>
+                    </w:rPr>
+                    <m:t xml:space="preserve"> - α)</m:t>
+                  </m:r>
+                  <m:r>
+                    <w:rPr>
+                      <w:rFonts w:ascii="Cambria Math" w:eastAsia="Times New Roman" w:hAnsi="Cambria Math"/>
+                      <w:color w:val="000000"/>
+                      <w:sz w:val="25"/>
+                      <w:szCs w:val="25"/>
+                      <w:lang w:val="en-US" w:eastAsia="en-US"/>
+                    </w:rPr>
+                    <m:t>,  &amp;x</m:t>
+                  </m:r>
+                  <m:r>
+                    <w:rPr>
+                      <w:rFonts w:ascii="Cambria Math" w:hAnsi="Cambria Math"/>
+                      <w:color w:val="000000"/>
+                      <w:sz w:val="25"/>
+                      <w:szCs w:val="25"/>
+                    </w:rPr>
+                    <m:t>≤</m:t>
+                  </m:r>
+                  <m:r>
+                    <w:rPr>
+                      <w:rFonts w:ascii="Cambria Math" w:eastAsia="Times New Roman" w:hAnsi="Cambria Math"/>
+                      <w:color w:val="000000"/>
+                      <w:sz w:val="25"/>
+                      <w:szCs w:val="25"/>
+                      <w:lang w:val="en-US" w:eastAsia="en-US"/>
+                    </w:rPr>
+                    <m:t>0</m:t>
+                  </m:r>
+                </m:e>
+              </m:eqArr>
+            </m:e>
+          </m:d>
+        </m:oMath>
+      </m:oMathPara>
+    </w:p>
+    <w:p>
+      <w:pPr>
+        <w:pStyle w:val="ListParagraph"/>
+        <w:widowControl w:val="0"/>
+        <w:pBdr>
+          <w:top w:val="nil"/>
+          <w:left w:val="nil"/>
+          <w:bottom w:val="nil"/>
+          <w:right w:val="nil"/>
+          <w:between w:val="nil"/>
+        </w:pBdr>
+        <w:spacing w:line="360" w:lineRule="auto"/>
+        <w:ind w:firstLine="720"/>
+        <w:jc w:val="both"/>
+        <w:rPr>
+          <w:rFonts w:eastAsia="Times New Roman"/>
+          <w:color w:val="000000"/>
+          <w:sz w:val="25"/>
+          <w:szCs w:val="25"/>
+        </w:rPr>
+      </w:pPr>
+    </w:p>
+    <w:p>
+      <w:pPr>
+        <w:pStyle w:val="ListParagraph"/>
+        <w:widowControl w:val="0"/>
+        <w:pBdr>
+          <w:top w:val="nil"/>
+          <w:left w:val="nil"/>
+          <w:bottom w:val="nil"/>
+          <w:right w:val="nil"/>
+          <w:between w:val="nil"/>
+        </w:pBdr>
+        <w:spacing w:line="360" w:lineRule="auto"/>
+        <w:ind w:firstLine="720"/>
+        <w:jc w:val="both"/>
+        <w:rPr>
+          <w:color w:val="000000"/>
+          <w:sz w:val="25"/>
+          <w:szCs w:val="25"/>
+        </w:rPr>
+      </w:pPr>
+      <m:oMathPara>
+        <m:oMath>
+          <m:r>
+            <w:rPr>
+              <w:rFonts w:ascii="Cambria Math" w:hAnsi="Cambria Math"/>
+              <w:color w:val="000000"/>
+              <w:sz w:val="25"/>
+              <w:szCs w:val="25"/>
+            </w:rPr>
+            <m:t>where α ≈1.6733, and λ ≈ 1.0507</m:t>
+          </m:r>
+        </m:oMath>
+      </m:oMathPara>
+    </w:p>
+    <w:p>
+      <w:pPr>
+        <w:pStyle w:val="ListParagraph"/>
+        <w:widowControl w:val="0"/>
+        <w:pBdr>
+          <w:top w:val="nil"/>
+          <w:left w:val="nil"/>
+          <w:bottom w:val="nil"/>
+          <w:right w:val="nil"/>
+          <w:between w:val="nil"/>
+        </w:pBdr>
+        <w:spacing w:line="276" w:lineRule="auto"/>
+        <w:ind w:firstLine="720"/>
+        <w:jc w:val="both"/>
+        <w:rPr>
+          <w:color w:val="000000"/>
+        </w:rPr>
+      </w:pPr>
+    </w:p>
+    <w:p>
+      <w:pPr>
+        <w:pStyle w:val="ListParagraph"/>
+        <w:widowControl w:val="0"/>
+        <w:pBdr>
+          <w:top w:val="nil"/>
+          <w:left w:val="nil"/>
+          <w:bottom w:val="nil"/>
+          <w:right w:val="nil"/>
+          <w:between w:val="nil"/>
+        </w:pBdr>
+        <w:spacing w:line="276" w:lineRule="auto"/>
+        <w:ind w:firstLine="720"/>
+        <w:jc w:val="both"/>
+        <w:rPr>
+          <w:color w:val="000000"/>
+        </w:rPr>
+      </w:pPr>
+    </w:p>
+    <w:p>
+      <w:pPr>
+        <w:pStyle w:val="ListParagraph"/>
+        <w:widowControl w:val="0"/>
+        <w:pBdr>
+          <w:top w:val="nil"/>
+          <w:left w:val="nil"/>
+          <w:bottom w:val="nil"/>
+          <w:right w:val="nil"/>
+          <w:between w:val="nil"/>
+        </w:pBdr>
+        <w:spacing w:line="276" w:lineRule="auto"/>
+        <w:ind w:left="0" w:hanging="11"/>
+        <w:jc w:val="center"/>
+        <w:rPr>
+          <w:color w:val="000000"/>
+        </w:rPr>
+      </w:pPr>
+      <w:r>
+        <w:rPr>
+          <w:noProof/>
+          <w:color w:val="000000"/>
+        </w:rPr>
+        <w:drawing>
+          <wp:inline distT="0" distB="0" distL="0" distR="0" wp14:anchorId="34BC3B3B" wp14:editId="57C93D87">
+            <wp:extent cx="3728414" cy="3735491"/>
+            <wp:effectExtent l="0" t="0" r="5715" b="0"/>
+            <wp:docPr id="22" name="Picture 22"/>
+            <wp:cNvGraphicFramePr>
+              <a:graphicFrameLocks xmlns:a="http://schemas.openxmlformats.org/drawingml/2006/main" noChangeAspect="1"/>
+            </wp:cNvGraphicFramePr>
+            <a:graphic xmlns:a="http://schemas.openxmlformats.org/drawingml/2006/main">
+              <a:graphicData uri="http://schemas.openxmlformats.org/drawingml/2006/picture">
+                <pic:pic xmlns:pic="http://schemas.openxmlformats.org/drawingml/2006/picture">
+                  <pic:nvPicPr>
+                    <pic:cNvPr id="22" name="Picture 22"/>
+                    <pic:cNvPicPr/>
+                  </pic:nvPicPr>
+                  <pic:blipFill>
+                    <a:blip r:embed="rId27">
+                      <a:extLst>
+                        <a:ext uri="{28A0092B-C50C-407E-A947-70E740481C1C}">
+                          <a14:useLocalDpi xmlns:a14="http://schemas.microsoft.com/office/drawing/2010/main" val="0"/>
+                        </a:ext>
+                      </a:extLst>
+                    </a:blip>
+                    <a:stretch>
+                      <a:fillRect/>
+                    </a:stretch>
+                  </pic:blipFill>
+                  <pic:spPr>
+                    <a:xfrm>
+                      <a:off x="0" y="0"/>
+                      <a:ext cx="3747774" cy="3754888"/>
+                    </a:xfrm>
+                    <a:prstGeom prst="rect">
+                      <a:avLst/>
+                    </a:prstGeom>
+                  </pic:spPr>
+                </pic:pic>
+              </a:graphicData>
+            </a:graphic>
+          </wp:inline>
+        </w:drawing>
+      </w:r>
+    </w:p>
+    <w:p>
+      <w:pPr>
+        <w:rPr>
+          <w:b/>
+          <w:bCs/>
+          <w:sz w:val="25"/>
+          <w:szCs w:val="25"/>
+        </w:rPr>
+      </w:pPr>
+    </w:p>
+    <w:p>
+      <w:pPr>
+        <w:jc w:val="center"/>
+        <w:rPr>
+          <w:i/>
+          <w:iCs/>
+          <w:sz w:val="25"/>
+          <w:szCs w:val="25"/>
+        </w:rPr>
+      </w:pPr>
+      <w:r>
+        <w:rPr>
+          <w:i/>
+          <w:iCs/>
+          <w:sz w:val="25"/>
+          <w:szCs w:val="25"/>
+        </w:rPr>
+        <w:t>Fig 7.2.</w:t>
+      </w:r>
+      <w:r>
+        <w:rPr>
+          <w:i/>
+          <w:iCs/>
+          <w:sz w:val="25"/>
+          <w:szCs w:val="25"/>
+        </w:rPr>
+        <w:t>3</w:t>
+      </w:r>
+      <w:r>
+        <w:rPr>
+          <w:i/>
+          <w:iCs/>
+          <w:sz w:val="25"/>
+          <w:szCs w:val="25"/>
+        </w:rPr>
+        <w:t xml:space="preserve"> </w:t>
+      </w:r>
+      <w:proofErr w:type="spellStart"/>
+      <w:r>
+        <w:rPr>
+          <w:i/>
+          <w:iCs/>
+          <w:sz w:val="25"/>
+          <w:szCs w:val="25"/>
+        </w:rPr>
+        <w:t>Selu</w:t>
+      </w:r>
+      <w:proofErr w:type="spellEnd"/>
+      <w:r>
+        <w:rPr>
+          <w:i/>
+          <w:iCs/>
+          <w:sz w:val="25"/>
+          <w:szCs w:val="25"/>
+        </w:rPr>
+        <w:t xml:space="preserve"> Activation Function</w:t>
+      </w:r>
+      <w:r>
+        <w:rPr>
+          <w:i/>
+          <w:iCs/>
+          <w:sz w:val="25"/>
+          <w:szCs w:val="25"/>
+        </w:rPr>
+        <w:t xml:space="preserve"> </w:t>
       </w:r>
     </w:p>
     <w:p>
@@ -8691,7 +10372,7 @@
                     <pic:cNvPicPr/>
                   </pic:nvPicPr>
                   <pic:blipFill rotWithShape="1">
-                    <a:blip r:embed="rId21"/>
+                    <a:blip r:embed="rId28"/>
                     <a:srcRect l="4084" t="19398"/>
                     <a:stretch/>
                   </pic:blipFill>
@@ -8754,6 +10435,8 @@
           <w:numId w:val="14"/>
         </w:numPr>
         <w:rPr>
+          <w:b/>
+          <w:bCs/>
           <w:sz w:val="25"/>
           <w:szCs w:val="25"/>
         </w:rPr>
@@ -8761,6 +10444,8 @@
       <w:proofErr w:type="spellStart"/>
       <w:r>
         <w:rPr>
+          <w:b/>
+          <w:bCs/>
           <w:sz w:val="25"/>
           <w:szCs w:val="25"/>
         </w:rPr>
@@ -8769,11 +10454,375 @@
       <w:proofErr w:type="spellEnd"/>
       <w:r>
         <w:rPr>
+          <w:b/>
+          <w:bCs/>
           <w:sz w:val="25"/>
           <w:szCs w:val="25"/>
         </w:rPr>
         <w:t xml:space="preserve"> Activation Function</w:t>
       </w:r>
+    </w:p>
+    <w:p>
+      <w:pPr>
+        <w:rPr>
+          <w:sz w:val="25"/>
+          <w:szCs w:val="25"/>
+        </w:rPr>
+      </w:pPr>
+    </w:p>
+    <w:p>
+      <w:pPr>
+        <w:pStyle w:val="ListParagraph"/>
+        <w:widowControl w:val="0"/>
+        <w:pBdr>
+          <w:top w:val="nil"/>
+          <w:left w:val="nil"/>
+          <w:bottom w:val="nil"/>
+          <w:right w:val="nil"/>
+          <w:between w:val="nil"/>
+        </w:pBdr>
+        <w:spacing w:line="360" w:lineRule="auto"/>
+        <w:ind w:left="0" w:firstLine="414"/>
+        <w:jc w:val="both"/>
+        <w:rPr>
+          <w:color w:val="000000"/>
+          <w:sz w:val="25"/>
+          <w:szCs w:val="25"/>
+        </w:rPr>
+      </w:pPr>
+      <w:proofErr w:type="spellStart"/>
+      <w:r>
+        <w:rPr>
+          <w:color w:val="000000"/>
+          <w:sz w:val="25"/>
+          <w:szCs w:val="25"/>
+        </w:rPr>
+        <w:t>Relu</w:t>
+      </w:r>
+      <w:proofErr w:type="spellEnd"/>
+      <w:r>
+        <w:rPr>
+          <w:color w:val="000000"/>
+          <w:sz w:val="25"/>
+          <w:szCs w:val="25"/>
+        </w:rPr>
+        <w:t xml:space="preserve"> stands for Rectified Linear Units. It is non-linear, are gives a similar, but a better performance than sigmoid. </w:t>
+      </w:r>
+    </w:p>
+    <w:p>
+      <w:pPr>
+        <w:pStyle w:val="ListParagraph"/>
+        <w:widowControl w:val="0"/>
+        <w:pBdr>
+          <w:top w:val="nil"/>
+          <w:left w:val="nil"/>
+          <w:bottom w:val="nil"/>
+          <w:right w:val="nil"/>
+          <w:between w:val="nil"/>
+        </w:pBdr>
+        <w:spacing w:line="360" w:lineRule="auto"/>
+        <w:ind w:left="426"/>
+        <w:jc w:val="both"/>
+        <w:rPr>
+          <w:i/>
+          <w:iCs/>
+          <w:color w:val="000000"/>
+          <w:sz w:val="25"/>
+          <w:szCs w:val="25"/>
+          <w:lang w:val="en-US" w:eastAsia="en-US"/>
+        </w:rPr>
+      </w:pPr>
+      <m:oMathPara>
+        <m:oMath>
+          <m:r>
+            <w:rPr>
+              <w:rFonts w:ascii="Cambria Math" w:eastAsia="Times New Roman" w:hAnsi="Cambria Math"/>
+              <w:color w:val="000000"/>
+              <w:sz w:val="25"/>
+              <w:szCs w:val="25"/>
+              <w:lang w:val="en-US" w:eastAsia="en-US"/>
+            </w:rPr>
+            <m:t>f</m:t>
+          </m:r>
+          <m:d>
+            <m:dPr>
+              <m:ctrlPr>
+                <w:rPr>
+                  <w:rFonts w:ascii="Cambria Math" w:hAnsi="Cambria Math"/>
+                  <w:i/>
+                  <w:iCs/>
+                  <w:color w:val="000000"/>
+                  <w:sz w:val="25"/>
+                  <w:szCs w:val="25"/>
+                </w:rPr>
+              </m:ctrlPr>
+            </m:dPr>
+            <m:e>
+              <m:r>
+                <w:rPr>
+                  <w:rFonts w:ascii="Cambria Math" w:hAnsi="Cambria Math"/>
+                  <w:color w:val="000000"/>
+                  <w:sz w:val="25"/>
+                  <w:szCs w:val="25"/>
+                </w:rPr>
+                <m:t>x</m:t>
+              </m:r>
+            </m:e>
+          </m:d>
+          <m:r>
+            <w:rPr>
+              <w:rFonts w:ascii="Cambria Math" w:hAnsi="Cambria Math"/>
+              <w:color w:val="000000"/>
+              <w:sz w:val="25"/>
+              <w:szCs w:val="25"/>
+            </w:rPr>
+            <m:t>=</m:t>
+          </m:r>
+          <m:d>
+            <m:dPr>
+              <m:begChr m:val="{"/>
+              <m:endChr m:val=""/>
+              <m:ctrlPr>
+                <w:rPr>
+                  <w:rFonts w:ascii="Cambria Math" w:eastAsia="Times New Roman" w:hAnsi="Cambria Math"/>
+                  <w:i/>
+                  <w:iCs/>
+                  <w:color w:val="000000"/>
+                  <w:sz w:val="25"/>
+                  <w:szCs w:val="25"/>
+                  <w:lang w:val="en-US" w:eastAsia="en-US"/>
+                </w:rPr>
+              </m:ctrlPr>
+            </m:dPr>
+            <m:e>
+              <m:eqArr>
+                <m:eqArrPr>
+                  <m:ctrlPr>
+                    <w:rPr>
+                      <w:rFonts w:ascii="Cambria Math" w:eastAsia="Times New Roman" w:hAnsi="Cambria Math"/>
+                      <w:i/>
+                      <w:iCs/>
+                      <w:color w:val="000000"/>
+                      <w:sz w:val="25"/>
+                      <w:szCs w:val="25"/>
+                      <w:lang w:val="en-US" w:eastAsia="en-US"/>
+                    </w:rPr>
+                  </m:ctrlPr>
+                </m:eqArrPr>
+                <m:e>
+                  <m:r>
+                    <w:rPr>
+                      <w:rFonts w:ascii="Cambria Math" w:hAnsi="Cambria Math"/>
+                      <w:color w:val="000000"/>
+                      <w:sz w:val="25"/>
+                      <w:szCs w:val="25"/>
+                    </w:rPr>
+                    <m:t xml:space="preserve">  x ,  x&gt;0 </m:t>
+                  </m:r>
+                </m:e>
+                <m:e>
+                  <m:r>
+                    <w:rPr>
+                      <w:rFonts w:ascii="Cambria Math" w:hAnsi="Cambria Math"/>
+                      <w:color w:val="000000"/>
+                      <w:sz w:val="25"/>
+                      <w:szCs w:val="25"/>
+                    </w:rPr>
+                    <m:t xml:space="preserve">  0,  x≤0 </m:t>
+                  </m:r>
+                </m:e>
+              </m:eqArr>
+            </m:e>
+          </m:d>
+        </m:oMath>
+      </m:oMathPara>
+    </w:p>
+    <w:p>
+      <w:pPr>
+        <w:pStyle w:val="ListParagraph"/>
+        <w:widowControl w:val="0"/>
+        <w:pBdr>
+          <w:top w:val="nil"/>
+          <w:left w:val="nil"/>
+          <w:bottom w:val="nil"/>
+          <w:right w:val="nil"/>
+          <w:between w:val="nil"/>
+        </w:pBdr>
+        <w:spacing w:line="360" w:lineRule="auto"/>
+        <w:ind w:left="426"/>
+        <w:jc w:val="both"/>
+        <w:rPr>
+          <w:i/>
+          <w:iCs/>
+          <w:color w:val="000000"/>
+          <w:sz w:val="25"/>
+          <w:szCs w:val="25"/>
+        </w:rPr>
+      </w:pPr>
+    </w:p>
+    <w:p>
+      <w:pPr>
+        <w:widowControl w:val="0"/>
+        <w:pBdr>
+          <w:top w:val="nil"/>
+          <w:left w:val="nil"/>
+          <w:bottom w:val="nil"/>
+          <w:right w:val="nil"/>
+          <w:between w:val="nil"/>
+        </w:pBdr>
+        <w:spacing w:line="276" w:lineRule="auto"/>
+        <w:jc w:val="center"/>
+        <w:rPr>
+          <w:i/>
+          <w:iCs/>
+          <w:color w:val="000000"/>
+        </w:rPr>
+      </w:pPr>
+      <w:r>
+        <w:rPr>
+          <w:i/>
+          <w:iCs/>
+          <w:noProof/>
+          <w:color w:val="000000"/>
+        </w:rPr>
+        <w:drawing>
+          <wp:inline distT="0" distB="0" distL="0" distR="0" wp14:anchorId="3FF46399" wp14:editId="25D825BF">
+            <wp:extent cx="3269701" cy="3276600"/>
+            <wp:effectExtent l="0" t="0" r="0" b="0"/>
+            <wp:docPr id="14" name="Picture 14"/>
+            <wp:cNvGraphicFramePr>
+              <a:graphicFrameLocks xmlns:a="http://schemas.openxmlformats.org/drawingml/2006/main" noChangeAspect="1"/>
+            </wp:cNvGraphicFramePr>
+            <a:graphic xmlns:a="http://schemas.openxmlformats.org/drawingml/2006/main">
+              <a:graphicData uri="http://schemas.openxmlformats.org/drawingml/2006/picture">
+                <pic:pic xmlns:pic="http://schemas.openxmlformats.org/drawingml/2006/picture">
+                  <pic:nvPicPr>
+                    <pic:cNvPr id="8" name="Picture 8"/>
+                    <pic:cNvPicPr/>
+                  </pic:nvPicPr>
+                  <pic:blipFill>
+                    <a:blip r:embed="rId29">
+                      <a:extLst>
+                        <a:ext uri="{28A0092B-C50C-407E-A947-70E740481C1C}">
+                          <a14:useLocalDpi xmlns:a14="http://schemas.microsoft.com/office/drawing/2010/main" val="0"/>
+                        </a:ext>
+                      </a:extLst>
+                    </a:blip>
+                    <a:stretch>
+                      <a:fillRect/>
+                    </a:stretch>
+                  </pic:blipFill>
+                  <pic:spPr>
+                    <a:xfrm>
+                      <a:off x="0" y="0"/>
+                      <a:ext cx="3390260" cy="3397414"/>
+                    </a:xfrm>
+                    <a:prstGeom prst="rect">
+                      <a:avLst/>
+                    </a:prstGeom>
+                  </pic:spPr>
+                </pic:pic>
+              </a:graphicData>
+            </a:graphic>
+          </wp:inline>
+        </w:drawing>
+      </w:r>
+    </w:p>
+    <w:p>
+      <w:pPr>
+        <w:widowControl w:val="0"/>
+        <w:pBdr>
+          <w:top w:val="nil"/>
+          <w:left w:val="nil"/>
+          <w:bottom w:val="nil"/>
+          <w:right w:val="nil"/>
+          <w:between w:val="nil"/>
+        </w:pBdr>
+        <w:spacing w:line="276" w:lineRule="auto"/>
+        <w:jc w:val="center"/>
+        <w:rPr>
+          <w:i/>
+          <w:iCs/>
+          <w:color w:val="000000"/>
+        </w:rPr>
+      </w:pPr>
+    </w:p>
+    <w:p>
+      <w:pPr>
+        <w:jc w:val="center"/>
+        <w:rPr>
+          <w:i/>
+          <w:iCs/>
+          <w:sz w:val="25"/>
+          <w:szCs w:val="25"/>
+        </w:rPr>
+      </w:pPr>
+      <w:r>
+        <w:rPr>
+          <w:i/>
+          <w:iCs/>
+          <w:sz w:val="25"/>
+          <w:szCs w:val="25"/>
+        </w:rPr>
+        <w:t>Fig 7.2.</w:t>
+      </w:r>
+      <w:r>
+        <w:rPr>
+          <w:i/>
+          <w:iCs/>
+          <w:sz w:val="25"/>
+          <w:szCs w:val="25"/>
+        </w:rPr>
+        <w:t xml:space="preserve">4 </w:t>
+      </w:r>
+      <w:proofErr w:type="spellStart"/>
+      <w:r>
+        <w:rPr>
+          <w:i/>
+          <w:iCs/>
+          <w:sz w:val="25"/>
+          <w:szCs w:val="25"/>
+        </w:rPr>
+        <w:t>Relu</w:t>
+      </w:r>
+      <w:proofErr w:type="spellEnd"/>
+      <w:r>
+        <w:rPr>
+          <w:i/>
+          <w:iCs/>
+          <w:sz w:val="25"/>
+          <w:szCs w:val="25"/>
+        </w:rPr>
+        <w:t xml:space="preserve"> Activation Function</w:t>
+      </w:r>
+      <w:r>
+        <w:rPr>
+          <w:i/>
+          <w:iCs/>
+          <w:sz w:val="25"/>
+          <w:szCs w:val="25"/>
+        </w:rPr>
+        <w:t xml:space="preserve"> </w:t>
+      </w:r>
+    </w:p>
+    <w:p>
+      <w:pPr>
+        <w:widowControl w:val="0"/>
+        <w:pBdr>
+          <w:top w:val="nil"/>
+          <w:left w:val="nil"/>
+          <w:bottom w:val="nil"/>
+          <w:right w:val="nil"/>
+          <w:between w:val="nil"/>
+        </w:pBdr>
+        <w:spacing w:line="276" w:lineRule="auto"/>
+        <w:jc w:val="center"/>
+        <w:rPr>
+          <w:i/>
+          <w:iCs/>
+          <w:color w:val="000000"/>
+        </w:rPr>
+      </w:pPr>
     </w:p>
     <w:p>
       <w:pPr>
@@ -8825,7 +10874,7 @@
                     <pic:cNvPicPr/>
                   </pic:nvPicPr>
                   <pic:blipFill rotWithShape="1">
-                    <a:blip r:embed="rId22">
+                    <a:blip r:embed="rId30">
                       <a:extLst>
                         <a:ext uri="{28A0092B-C50C-407E-A947-70E740481C1C}">
                           <a14:useLocalDpi xmlns:a14="http://schemas.microsoft.com/office/drawing/2010/main" val="0"/>
@@ -8858,136 +10907,6 @@
           </wp:inline>
         </w:drawing>
       </w:r>
-    </w:p>
-    <w:p>
-      <w:pPr>
-        <w:spacing w:line="360" w:lineRule="auto"/>
-        <w:rPr>
-          <w:color w:val="000000" w:themeColor="text1"/>
-          <w:sz w:val="25"/>
-          <w:szCs w:val="25"/>
-        </w:rPr>
-      </w:pPr>
-    </w:p>
-    <w:p>
-      <w:pPr>
-        <w:spacing w:line="360" w:lineRule="auto"/>
-        <w:rPr>
-          <w:color w:val="000000" w:themeColor="text1"/>
-          <w:sz w:val="25"/>
-          <w:szCs w:val="25"/>
-        </w:rPr>
-      </w:pPr>
-    </w:p>
-    <w:p>
-      <w:pPr>
-        <w:spacing w:line="360" w:lineRule="auto"/>
-        <w:rPr>
-          <w:color w:val="000000" w:themeColor="text1"/>
-          <w:sz w:val="25"/>
-          <w:szCs w:val="25"/>
-        </w:rPr>
-      </w:pPr>
-    </w:p>
-    <w:p>
-      <w:pPr>
-        <w:spacing w:line="360" w:lineRule="auto"/>
-        <w:rPr>
-          <w:color w:val="000000" w:themeColor="text1"/>
-          <w:sz w:val="25"/>
-          <w:szCs w:val="25"/>
-        </w:rPr>
-      </w:pPr>
-    </w:p>
-    <w:p>
-      <w:pPr>
-        <w:spacing w:line="360" w:lineRule="auto"/>
-        <w:rPr>
-          <w:color w:val="000000" w:themeColor="text1"/>
-          <w:sz w:val="25"/>
-          <w:szCs w:val="25"/>
-        </w:rPr>
-      </w:pPr>
-    </w:p>
-    <w:p>
-      <w:pPr>
-        <w:spacing w:line="360" w:lineRule="auto"/>
-        <w:rPr>
-          <w:color w:val="000000" w:themeColor="text1"/>
-          <w:sz w:val="25"/>
-          <w:szCs w:val="25"/>
-        </w:rPr>
-      </w:pPr>
-    </w:p>
-    <w:p>
-      <w:pPr>
-        <w:spacing w:line="360" w:lineRule="auto"/>
-        <w:rPr>
-          <w:color w:val="000000" w:themeColor="text1"/>
-          <w:sz w:val="25"/>
-          <w:szCs w:val="25"/>
-        </w:rPr>
-      </w:pPr>
-    </w:p>
-    <w:p>
-      <w:pPr>
-        <w:spacing w:line="360" w:lineRule="auto"/>
-        <w:rPr>
-          <w:color w:val="000000" w:themeColor="text1"/>
-          <w:sz w:val="25"/>
-          <w:szCs w:val="25"/>
-        </w:rPr>
-      </w:pPr>
-    </w:p>
-    <w:p>
-      <w:pPr>
-        <w:spacing w:line="360" w:lineRule="auto"/>
-        <w:rPr>
-          <w:color w:val="000000" w:themeColor="text1"/>
-          <w:sz w:val="25"/>
-          <w:szCs w:val="25"/>
-        </w:rPr>
-      </w:pPr>
-    </w:p>
-    <w:p>
-      <w:pPr>
-        <w:spacing w:line="360" w:lineRule="auto"/>
-        <w:rPr>
-          <w:color w:val="000000" w:themeColor="text1"/>
-          <w:sz w:val="25"/>
-          <w:szCs w:val="25"/>
-        </w:rPr>
-      </w:pPr>
-    </w:p>
-    <w:p>
-      <w:pPr>
-        <w:spacing w:line="360" w:lineRule="auto"/>
-        <w:rPr>
-          <w:color w:val="000000" w:themeColor="text1"/>
-          <w:sz w:val="25"/>
-          <w:szCs w:val="25"/>
-        </w:rPr>
-      </w:pPr>
-    </w:p>
-    <w:p>
-      <w:pPr>
-        <w:spacing w:line="360" w:lineRule="auto"/>
-        <w:rPr>
-          <w:color w:val="000000" w:themeColor="text1"/>
-          <w:sz w:val="25"/>
-          <w:szCs w:val="25"/>
-        </w:rPr>
-      </w:pPr>
-    </w:p>
-    <w:p>
-      <w:pPr>
-        <w:spacing w:line="360" w:lineRule="auto"/>
-        <w:rPr>
-          <w:color w:val="000000" w:themeColor="text1"/>
-          <w:sz w:val="25"/>
-          <w:szCs w:val="25"/>
-        </w:rPr>
-      </w:pPr>
     </w:p>
     <w:p>
       <w:pPr>
@@ -10031,10 +11950,11 @@
         <w:sectPr>
           <w:type w:val="continuous"/>
           <w:pgSz w:w="11900" w:h="15408"/>
-          <w:pgMar w:top="1390" w:right="1124" w:bottom="1440" w:left="1160" w:header="0" w:footer="0" w:gutter="0"/>
+          <w:pgMar w:top="1390" w:right="1124" w:bottom="1440" w:left="1160" w:header="0" w:footer="397" w:gutter="0"/>
           <w:cols w:space="720" w:equalWidth="0">
             <w:col w:w="9620"/>
           </w:cols>
+          <w:docGrid w:linePitch="326"/>
         </w:sectPr>
       </w:pPr>
     </w:p>
@@ -12002,7 +13922,7 @@
                     <pic:cNvPicPr/>
                   </pic:nvPicPr>
                   <pic:blipFill>
-                    <a:blip r:embed="rId23">
+                    <a:blip r:embed="rId31">
                       <a:extLst>
                         <a:ext uri="{28A0092B-C50C-407E-A947-70E740481C1C}">
                           <a14:useLocalDpi xmlns:a14="http://schemas.microsoft.com/office/drawing/2010/main" val="0"/>
@@ -12031,13 +13951,182 @@
     </w:p>
     <w:sectPr>
       <w:pgSz w:w="11900" w:h="15408"/>
-      <w:pgMar w:top="831" w:right="1044" w:bottom="1440" w:left="1080" w:header="0" w:footer="0" w:gutter="0"/>
+      <w:pgMar w:top="831" w:right="1044" w:bottom="1440" w:left="1080" w:header="0" w:footer="397" w:gutter="0"/>
       <w:cols w:space="720" w:equalWidth="0">
         <w:col w:w="9780"/>
       </w:cols>
+      <w:docGrid w:linePitch="326"/>
     </w:sectPr>
   </w:body>
 </w:document>
+</file>
+
+<file path=word/endnotes.xml><?xml version="1.0" encoding="utf-8"?>
+<w:endnotes xmlns:wpc="http://schemas.microsoft.com/office/word/2010/wordprocessingCanvas" xmlns:cx="http://schemas.microsoft.com/office/drawing/2014/chartex" xmlns:cx1="http://schemas.microsoft.com/office/drawing/2015/9/8/chartex" xmlns:cx2="http://schemas.microsoft.com/office/drawing/2015/10/21/chartex" xmlns:cx3="http://schemas.microsoft.com/office/drawing/2016/5/9/chartex" xmlns:cx4="http://schemas.microsoft.com/office/drawing/2016/5/10/chartex" xmlns:cx5="http://schemas.microsoft.com/office/drawing/2016/5/11/chartex" xmlns:cx6="http://schemas.microsoft.com/office/drawing/2016/5/12/chartex" xmlns:cx7="http://schemas.microsoft.com/office/drawing/2016/5/13/chartex" xmlns:cx8="http://schemas.microsoft.com/office/drawing/2016/5/14/chartex" xmlns:mc="http://schemas.openxmlformats.org/markup-compatibility/2006" xmlns:aink="http://schemas.microsoft.com/office/drawing/2016/ink" xmlns:am3d="http://schemas.microsoft.com/office/drawing/2017/model3d" xmlns:o="urn:schemas-microsoft-com:office:office" xmlns:oel="http://schemas.microsoft.com/office/2019/extlst" xmlns:r="http://schemas.openxmlformats.org/officeDocument/2006/relationships" xmlns:m="http://schemas.openxmlformats.org/officeDocument/2006/math" xmlns:v="urn:schemas-microsoft-com:vml" xmlns:wp14="http://schemas.microsoft.com/office/word/2010/wordprocessingDrawing" xmlns:wp="http://schemas.openxmlformats.org/drawingml/2006/wordprocessingDrawing" xmlns:w10="urn:schemas-microsoft-com:office:word" xmlns:w="http://schemas.openxmlformats.org/wordprocessingml/2006/main" xmlns:w14="http://schemas.microsoft.com/office/word/2010/wordml" xmlns:w15="http://schemas.microsoft.com/office/word/2012/wordml" xmlns:w16cex="http://schemas.microsoft.com/office/word/2018/wordml/cex" xmlns:w16cid="http://schemas.microsoft.com/office/word/2016/wordml/cid" xmlns:w16="http://schemas.microsoft.com/office/word/2018/wordml" xmlns:w16sdtdh="http://schemas.microsoft.com/office/word/2020/wordml/sdtdatahash" xmlns:w16se="http://schemas.microsoft.com/office/word/2015/wordml/symex" xmlns:wpg="http://schemas.microsoft.com/office/word/2010/wordprocessingGroup" xmlns:wpi="http://schemas.microsoft.com/office/word/2010/wordprocessingInk" xmlns:wne="http://schemas.microsoft.com/office/word/2006/wordml" xmlns:wps="http://schemas.microsoft.com/office/word/2010/wordprocessingShape" mc:Ignorable="w14 w15 w16se w16cid w16 w16cex w16sdtdh wp14">
+  <w:endnote w:type="separator" w:id="-1">
+    <w:p>
+      <w:r>
+        <w:separator/>
+      </w:r>
+    </w:p>
+  </w:endnote>
+  <w:endnote w:type="continuationSeparator" w:id="0">
+    <w:p>
+      <w:r>
+        <w:continuationSeparator/>
+      </w:r>
+    </w:p>
+  </w:endnote>
+</w:endnotes>
+</file>
+
+<file path=word/footer1.xml><?xml version="1.0" encoding="utf-8"?>
+<w:ftr xmlns:wpc="http://schemas.microsoft.com/office/word/2010/wordprocessingCanvas" xmlns:cx="http://schemas.microsoft.com/office/drawing/2014/chartex" xmlns:cx1="http://schemas.microsoft.com/office/drawing/2015/9/8/chartex" xmlns:cx2="http://schemas.microsoft.com/office/drawing/2015/10/21/chartex" xmlns:cx3="http://schemas.microsoft.com/office/drawing/2016/5/9/chartex" xmlns:cx4="http://schemas.microsoft.com/office/drawing/2016/5/10/chartex" xmlns:cx5="http://schemas.microsoft.com/office/drawing/2016/5/11/chartex" xmlns:cx6="http://schemas.microsoft.com/office/drawing/2016/5/12/chartex" xmlns:cx7="http://schemas.microsoft.com/office/drawing/2016/5/13/chartex" xmlns:cx8="http://schemas.microsoft.com/office/drawing/2016/5/14/chartex" xmlns:mc="http://schemas.openxmlformats.org/markup-compatibility/2006" xmlns:aink="http://schemas.microsoft.com/office/drawing/2016/ink" xmlns:am3d="http://schemas.microsoft.com/office/drawing/2017/model3d" xmlns:o="urn:schemas-microsoft-com:office:office" xmlns:oel="http://schemas.microsoft.com/office/2019/extlst" xmlns:r="http://schemas.openxmlformats.org/officeDocument/2006/relationships" xmlns:m="http://schemas.openxmlformats.org/officeDocument/2006/math" xmlns:v="urn:schemas-microsoft-com:vml" xmlns:wp14="http://schemas.microsoft.com/office/word/2010/wordprocessingDrawing" xmlns:wp="http://schemas.openxmlformats.org/drawingml/2006/wordprocessingDrawing" xmlns:w10="urn:schemas-microsoft-com:office:word" xmlns:w="http://schemas.openxmlformats.org/wordprocessingml/2006/main" xmlns:w14="http://schemas.microsoft.com/office/word/2010/wordml" xmlns:w15="http://schemas.microsoft.com/office/word/2012/wordml" xmlns:w16cex="http://schemas.microsoft.com/office/word/2018/wordml/cex" xmlns:w16cid="http://schemas.microsoft.com/office/word/2016/wordml/cid" xmlns:w16="http://schemas.microsoft.com/office/word/2018/wordml" xmlns:w16sdtdh="http://schemas.microsoft.com/office/word/2020/wordml/sdtdatahash" xmlns:w16se="http://schemas.microsoft.com/office/word/2015/wordml/symex" xmlns:wpg="http://schemas.microsoft.com/office/word/2010/wordprocessingGroup" xmlns:wpi="http://schemas.microsoft.com/office/word/2010/wordprocessingInk" xmlns:wne="http://schemas.microsoft.com/office/word/2006/wordml" xmlns:wps="http://schemas.microsoft.com/office/word/2010/wordprocessingShape" mc:Ignorable="w14 w15 w16se w16cid w16 w16cex w16sdtdh wp14">
+  <w:sdt>
+    <w:sdtPr>
+      <w:rPr>
+        <w:rStyle w:val="PageNumber"/>
+      </w:rPr>
+      <w:id w:val="2101680980"/>
+      <w:docPartObj>
+        <w:docPartGallery w:val="Page Numbers (Bottom of Page)"/>
+        <w:docPartUnique/>
+      </w:docPartObj>
+    </w:sdtPr>
+    <w:sdtContent>
+      <w:p>
+        <w:pPr>
+          <w:pStyle w:val="Footer"/>
+          <w:framePr w:wrap="none" w:vAnchor="text" w:hAnchor="margin" w:xAlign="outside" w:y="1"/>
+          <w:rPr>
+            <w:rStyle w:val="PageNumber"/>
+          </w:rPr>
+        </w:pPr>
+        <w:r>
+          <w:rPr>
+            <w:rStyle w:val="PageNumber"/>
+          </w:rPr>
+          <w:fldChar w:fldCharType="begin"/>
+        </w:r>
+        <w:r>
+          <w:rPr>
+            <w:rStyle w:val="PageNumber"/>
+          </w:rPr>
+          <w:instrText xml:space="preserve"> PAGE </w:instrText>
+        </w:r>
+        <w:r>
+          <w:rPr>
+            <w:rStyle w:val="PageNumber"/>
+          </w:rPr>
+          <w:fldChar w:fldCharType="separate"/>
+        </w:r>
+        <w:r>
+          <w:rPr>
+            <w:rStyle w:val="PageNumber"/>
+            <w:noProof/>
+          </w:rPr>
+          <w:t>2</w:t>
+        </w:r>
+        <w:r>
+          <w:rPr>
+            <w:rStyle w:val="PageNumber"/>
+          </w:rPr>
+          <w:fldChar w:fldCharType="end"/>
+        </w:r>
+      </w:p>
+    </w:sdtContent>
+  </w:sdt>
+  <w:p>
+    <w:pPr>
+      <w:pStyle w:val="Footer"/>
+      <w:ind w:right="360" w:firstLine="360"/>
+    </w:pPr>
+  </w:p>
+</w:ftr>
+</file>
+
+<file path=word/footer2.xml><?xml version="1.0" encoding="utf-8"?>
+<w:ftr xmlns:wpc="http://schemas.microsoft.com/office/word/2010/wordprocessingCanvas" xmlns:cx="http://schemas.microsoft.com/office/drawing/2014/chartex" xmlns:cx1="http://schemas.microsoft.com/office/drawing/2015/9/8/chartex" xmlns:cx2="http://schemas.microsoft.com/office/drawing/2015/10/21/chartex" xmlns:cx3="http://schemas.microsoft.com/office/drawing/2016/5/9/chartex" xmlns:cx4="http://schemas.microsoft.com/office/drawing/2016/5/10/chartex" xmlns:cx5="http://schemas.microsoft.com/office/drawing/2016/5/11/chartex" xmlns:cx6="http://schemas.microsoft.com/office/drawing/2016/5/12/chartex" xmlns:cx7="http://schemas.microsoft.com/office/drawing/2016/5/13/chartex" xmlns:cx8="http://schemas.microsoft.com/office/drawing/2016/5/14/chartex" xmlns:mc="http://schemas.openxmlformats.org/markup-compatibility/2006" xmlns:aink="http://schemas.microsoft.com/office/drawing/2016/ink" xmlns:am3d="http://schemas.microsoft.com/office/drawing/2017/model3d" xmlns:o="urn:schemas-microsoft-com:office:office" xmlns:oel="http://schemas.microsoft.com/office/2019/extlst" xmlns:r="http://schemas.openxmlformats.org/officeDocument/2006/relationships" xmlns:m="http://schemas.openxmlformats.org/officeDocument/2006/math" xmlns:v="urn:schemas-microsoft-com:vml" xmlns:wp14="http://schemas.microsoft.com/office/word/2010/wordprocessingDrawing" xmlns:wp="http://schemas.openxmlformats.org/drawingml/2006/wordprocessingDrawing" xmlns:w10="urn:schemas-microsoft-com:office:word" xmlns:w="http://schemas.openxmlformats.org/wordprocessingml/2006/main" xmlns:w14="http://schemas.microsoft.com/office/word/2010/wordml" xmlns:w15="http://schemas.microsoft.com/office/word/2012/wordml" xmlns:w16cex="http://schemas.microsoft.com/office/word/2018/wordml/cex" xmlns:w16cid="http://schemas.microsoft.com/office/word/2016/wordml/cid" xmlns:w16="http://schemas.microsoft.com/office/word/2018/wordml" xmlns:w16sdtdh="http://schemas.microsoft.com/office/word/2020/wordml/sdtdatahash" xmlns:w16se="http://schemas.microsoft.com/office/word/2015/wordml/symex" xmlns:wpg="http://schemas.microsoft.com/office/word/2010/wordprocessingGroup" xmlns:wpi="http://schemas.microsoft.com/office/word/2010/wordprocessingInk" xmlns:wne="http://schemas.microsoft.com/office/word/2006/wordml" xmlns:wps="http://schemas.microsoft.com/office/word/2010/wordprocessingShape" mc:Ignorable="w14 w15 w16se w16cid w16 w16cex w16sdtdh wp14">
+  <w:sdt>
+    <w:sdtPr>
+      <w:rPr>
+        <w:rStyle w:val="PageNumber"/>
+      </w:rPr>
+      <w:id w:val="479205818"/>
+      <w:docPartObj>
+        <w:docPartGallery w:val="Page Numbers (Bottom of Page)"/>
+        <w:docPartUnique/>
+      </w:docPartObj>
+    </w:sdtPr>
+    <w:sdtContent>
+      <w:p>
+        <w:pPr>
+          <w:pStyle w:val="Footer"/>
+          <w:framePr w:wrap="none" w:vAnchor="text" w:hAnchor="margin" w:xAlign="outside" w:y="1"/>
+          <w:rPr>
+            <w:rStyle w:val="PageNumber"/>
+          </w:rPr>
+        </w:pPr>
+        <w:r>
+          <w:rPr>
+            <w:rStyle w:val="PageNumber"/>
+          </w:rPr>
+          <w:fldChar w:fldCharType="begin"/>
+        </w:r>
+        <w:r>
+          <w:rPr>
+            <w:rStyle w:val="PageNumber"/>
+          </w:rPr>
+          <w:instrText xml:space="preserve"> PAGE </w:instrText>
+        </w:r>
+        <w:r>
+          <w:rPr>
+            <w:rStyle w:val="PageNumber"/>
+          </w:rPr>
+          <w:fldChar w:fldCharType="separate"/>
+        </w:r>
+        <w:r>
+          <w:rPr>
+            <w:rStyle w:val="PageNumber"/>
+            <w:noProof/>
+          </w:rPr>
+          <w:t>3</w:t>
+        </w:r>
+        <w:r>
+          <w:rPr>
+            <w:rStyle w:val="PageNumber"/>
+          </w:rPr>
+          <w:fldChar w:fldCharType="end"/>
+        </w:r>
+      </w:p>
+    </w:sdtContent>
+  </w:sdt>
+  <w:p>
+    <w:pPr>
+      <w:pStyle w:val="Footer"/>
+      <w:ind w:right="360" w:firstLine="360"/>
+    </w:pPr>
+  </w:p>
+</w:ftr>
+</file>
+
+<file path=word/footnotes.xml><?xml version="1.0" encoding="utf-8"?>
+<w:footnotes xmlns:wpc="http://schemas.microsoft.com/office/word/2010/wordprocessingCanvas" xmlns:cx="http://schemas.microsoft.com/office/drawing/2014/chartex" xmlns:cx1="http://schemas.microsoft.com/office/drawing/2015/9/8/chartex" xmlns:cx2="http://schemas.microsoft.com/office/drawing/2015/10/21/chartex" xmlns:cx3="http://schemas.microsoft.com/office/drawing/2016/5/9/chartex" xmlns:cx4="http://schemas.microsoft.com/office/drawing/2016/5/10/chartex" xmlns:cx5="http://schemas.microsoft.com/office/drawing/2016/5/11/chartex" xmlns:cx6="http://schemas.microsoft.com/office/drawing/2016/5/12/chartex" xmlns:cx7="http://schemas.microsoft.com/office/drawing/2016/5/13/chartex" xmlns:cx8="http://schemas.microsoft.com/office/drawing/2016/5/14/chartex" xmlns:mc="http://schemas.openxmlformats.org/markup-compatibility/2006" xmlns:aink="http://schemas.microsoft.com/office/drawing/2016/ink" xmlns:am3d="http://schemas.microsoft.com/office/drawing/2017/model3d" xmlns:o="urn:schemas-microsoft-com:office:office" xmlns:oel="http://schemas.microsoft.com/office/2019/extlst" xmlns:r="http://schemas.openxmlformats.org/officeDocument/2006/relationships" xmlns:m="http://schemas.openxmlformats.org/officeDocument/2006/math" xmlns:v="urn:schemas-microsoft-com:vml" xmlns:wp14="http://schemas.microsoft.com/office/word/2010/wordprocessingDrawing" xmlns:wp="http://schemas.openxmlformats.org/drawingml/2006/wordprocessingDrawing" xmlns:w10="urn:schemas-microsoft-com:office:word" xmlns:w="http://schemas.openxmlformats.org/wordprocessingml/2006/main" xmlns:w14="http://schemas.microsoft.com/office/word/2010/wordml" xmlns:w15="http://schemas.microsoft.com/office/word/2012/wordml" xmlns:w16cex="http://schemas.microsoft.com/office/word/2018/wordml/cex" xmlns:w16cid="http://schemas.microsoft.com/office/word/2016/wordml/cid" xmlns:w16="http://schemas.microsoft.com/office/word/2018/wordml" xmlns:w16sdtdh="http://schemas.microsoft.com/office/word/2020/wordml/sdtdatahash" xmlns:w16se="http://schemas.microsoft.com/office/word/2015/wordml/symex" xmlns:wpg="http://schemas.microsoft.com/office/word/2010/wordprocessingGroup" xmlns:wpi="http://schemas.microsoft.com/office/word/2010/wordprocessingInk" xmlns:wne="http://schemas.microsoft.com/office/word/2006/wordml" xmlns:wps="http://schemas.microsoft.com/office/word/2010/wordprocessingShape" mc:Ignorable="w14 w15 w16se w16cid w16 w16cex w16sdtdh wp14">
+  <w:footnote w:type="separator" w:id="-1">
+    <w:p>
+      <w:r>
+        <w:separator/>
+      </w:r>
+    </w:p>
+  </w:footnote>
+  <w:footnote w:type="continuationSeparator" w:id="0">
+    <w:p>
+      <w:r>
+        <w:continuationSeparator/>
+      </w:r>
+    </w:p>
+  </w:footnote>
+</w:footnotes>
 </file>
 
 <file path=word/numbering.xml><?xml version="1.0" encoding="utf-8"?>
@@ -13745,6 +15834,66 @@
         <w:insideV w:val="single" w:sz="4" w:space="0" w:color="auto"/>
       </w:tblBorders>
     </w:tblPr>
+  </w:style>
+  <w:style w:type="paragraph" w:styleId="Header">
+    <w:name w:val="header"/>
+    <w:basedOn w:val="Normal"/>
+    <w:link w:val="HeaderChar"/>
+    <w:uiPriority w:val="99"/>
+    <w:unhideWhenUsed/>
+    <w:rsid w:val="00261CBE"/>
+    <w:pPr>
+      <w:tabs>
+        <w:tab w:val="center" w:pos="4513"/>
+        <w:tab w:val="right" w:pos="9026"/>
+      </w:tabs>
+    </w:pPr>
+  </w:style>
+  <w:style w:type="character" w:customStyle="1" w:styleId="HeaderChar">
+    <w:name w:val="Header Char"/>
+    <w:basedOn w:val="DefaultParagraphFont"/>
+    <w:link w:val="Header"/>
+    <w:uiPriority w:val="99"/>
+    <w:rsid w:val="00261CBE"/>
+    <w:rPr>
+      <w:rFonts w:eastAsia="Times New Roman"/>
+      <w:sz w:val="24"/>
+      <w:szCs w:val="24"/>
+    </w:rPr>
+  </w:style>
+  <w:style w:type="paragraph" w:styleId="Footer">
+    <w:name w:val="footer"/>
+    <w:basedOn w:val="Normal"/>
+    <w:link w:val="FooterChar"/>
+    <w:uiPriority w:val="99"/>
+    <w:unhideWhenUsed/>
+    <w:rsid w:val="00261CBE"/>
+    <w:pPr>
+      <w:tabs>
+        <w:tab w:val="center" w:pos="4513"/>
+        <w:tab w:val="right" w:pos="9026"/>
+      </w:tabs>
+    </w:pPr>
+  </w:style>
+  <w:style w:type="character" w:customStyle="1" w:styleId="FooterChar">
+    <w:name w:val="Footer Char"/>
+    <w:basedOn w:val="DefaultParagraphFont"/>
+    <w:link w:val="Footer"/>
+    <w:uiPriority w:val="99"/>
+    <w:rsid w:val="00261CBE"/>
+    <w:rPr>
+      <w:rFonts w:eastAsia="Times New Roman"/>
+      <w:sz w:val="24"/>
+      <w:szCs w:val="24"/>
+    </w:rPr>
+  </w:style>
+  <w:style w:type="character" w:styleId="PageNumber">
+    <w:name w:val="page number"/>
+    <w:basedOn w:val="DefaultParagraphFont"/>
+    <w:uiPriority w:val="99"/>
+    <w:semiHidden/>
+    <w:unhideWhenUsed/>
+    <w:rsid w:val="00261CBE"/>
   </w:style>
 </w:styles>
 </file>
@@ -14644,7 +16793,7 @@
   <dgm:whole/>
   <dgm:extLst>
     <a:ext uri="http://schemas.microsoft.com/office/drawing/2008/diagram">
-      <dsp:dataModelExt xmlns:dsp="http://schemas.microsoft.com/office/drawing/2008/diagram" relId="rId12" minVer="http://schemas.openxmlformats.org/drawingml/2006/diagram"/>
+      <dsp:dataModelExt xmlns:dsp="http://schemas.microsoft.com/office/drawing/2008/diagram" relId="rId16" minVer="http://schemas.openxmlformats.org/drawingml/2006/diagram"/>
     </a:ext>
   </dgm:extLst>
 </dgm:dataModel>

</xml_diff>